<commit_message>
correct Euclidean Algorithm intoclass and make encapsulation
</commit_message>
<xml_diff>
--- a/Pseudocode.docx
+++ b/Pseudocode.docx
@@ -25,9 +25,13 @@
           <w:szCs w:val="44"/>
           <w:lang w:val="fr-FR"/>
         </w:rPr>
-        <w:t>Module Code</w:t>
-      </w:r>
-      <w:r>
+        <w:t>Module Code : FC723</w:t>
+      </w:r>
+    </w:p>
+    <w:p>
+      <w:pPr>
+        <w:spacing w:before="60" w:after="120" w:line="240" w:lineRule="auto"/>
+        <w:ind w:left="1800"/>
         <w:rPr>
           <w:rFonts w:eastAsia="Arial" w:cs="Arial"/>
           <w:b/>
@@ -35,10 +39,8 @@
           <w:color w:val="000000" w:themeColor="text1"/>
           <w:sz w:val="40"/>
           <w:szCs w:val="44"/>
-          <w:lang w:val="fr-FR"/>
-        </w:rPr>
-        <w:t xml:space="preserve"> :</w:t>
-      </w:r>
+        </w:rPr>
+      </w:pPr>
       <w:r>
         <w:rPr>
           <w:rFonts w:eastAsia="Arial" w:cs="Arial"/>
@@ -47,9 +49,8 @@
           <w:color w:val="000000" w:themeColor="text1"/>
           <w:sz w:val="40"/>
           <w:szCs w:val="44"/>
-          <w:lang w:val="fr-FR"/>
-        </w:rPr>
-        <w:t xml:space="preserve"> FC723</w:t>
+        </w:rPr>
+        <w:t>Class/Group: Group A</w:t>
       </w:r>
     </w:p>
     <w:p>
@@ -74,7 +75,7 @@
           <w:sz w:val="40"/>
           <w:szCs w:val="44"/>
         </w:rPr>
-        <w:t>Class/Group: Group A</w:t>
+        <w:t>Module Title: Programming Theory</w:t>
       </w:r>
     </w:p>
     <w:p>
@@ -99,9 +100,13 @@
           <w:sz w:val="40"/>
           <w:szCs w:val="44"/>
         </w:rPr>
-        <w:t>Module Title</w:t>
-      </w:r>
-      <w:r>
+        <w:t>Assessment Title: Portfolio Project 1</w:t>
+      </w:r>
+    </w:p>
+    <w:p>
+      <w:pPr>
+        <w:spacing w:before="60" w:after="120" w:line="240" w:lineRule="auto"/>
+        <w:ind w:left="1800"/>
         <w:rPr>
           <w:rFonts w:eastAsia="Arial" w:cs="Arial"/>
           <w:b/>
@@ -110,8 +115,7 @@
           <w:sz w:val="40"/>
           <w:szCs w:val="44"/>
         </w:rPr>
-        <w:t xml:space="preserve">: </w:t>
-      </w:r>
+      </w:pPr>
       <w:r>
         <w:rPr>
           <w:rFonts w:eastAsia="Arial" w:cs="Arial"/>
@@ -121,7 +125,7 @@
           <w:sz w:val="40"/>
           <w:szCs w:val="44"/>
         </w:rPr>
-        <w:t>Programming Theory</w:t>
+        <w:t>Tutor Name: Sophie Norman</w:t>
       </w:r>
     </w:p>
     <w:p>
@@ -146,9 +150,13 @@
           <w:sz w:val="40"/>
           <w:szCs w:val="44"/>
         </w:rPr>
-        <w:t>Assessment Title</w:t>
-      </w:r>
-      <w:r>
+        <w:t>Student GUID Number: P453118</w:t>
+      </w:r>
+    </w:p>
+    <w:p>
+      <w:pPr>
+        <w:spacing w:before="60" w:after="120" w:line="240" w:lineRule="auto"/>
+        <w:ind w:left="1800"/>
         <w:rPr>
           <w:rFonts w:eastAsia="Arial" w:cs="Arial"/>
           <w:b/>
@@ -157,8 +165,7 @@
           <w:sz w:val="40"/>
           <w:szCs w:val="44"/>
         </w:rPr>
-        <w:t xml:space="preserve">: </w:t>
-      </w:r>
+      </w:pPr>
       <w:r>
         <w:rPr>
           <w:rFonts w:eastAsia="Arial" w:cs="Arial"/>
@@ -168,444 +175,427 @@
           <w:sz w:val="40"/>
           <w:szCs w:val="44"/>
         </w:rPr>
-        <w:t>Portfolio Project 1</w:t>
-      </w:r>
-    </w:p>
-    <w:p>
-      <w:pPr>
-        <w:spacing w:before="60" w:after="120" w:line="240" w:lineRule="auto"/>
-        <w:ind w:left="1800"/>
+        <w:t>Date of Submission: 27th April 2025</w:t>
+      </w:r>
+    </w:p>
+    <w:p>
+      <w:pPr>
+        <w:pStyle w:val="NormalWeb"/>
+        <w:spacing w:before="0" w:beforeAutospacing="0" w:after="0" w:afterAutospacing="0"/>
+        <w:rPr>
+          <w:rFonts w:ascii="Arial" w:hAnsi="Arial" w:cs="Arial"/>
+          <w:sz w:val="28"/>
+          <w:szCs w:val="28"/>
+        </w:rPr>
+      </w:pPr>
+    </w:p>
+    <w:p>
+      <w:pPr>
+        <w:pStyle w:val="NormalWeb"/>
+        <w:spacing w:before="0" w:beforeAutospacing="0" w:after="0" w:afterAutospacing="0"/>
+        <w:rPr>
+          <w:rFonts w:ascii="Arial" w:hAnsi="Arial" w:cs="Arial"/>
+          <w:sz w:val="28"/>
+          <w:szCs w:val="28"/>
+        </w:rPr>
+      </w:pPr>
+    </w:p>
+    <w:p>
+      <w:pPr>
+        <w:pStyle w:val="NormalWeb"/>
+        <w:spacing w:before="0" w:beforeAutospacing="0" w:after="0" w:afterAutospacing="0"/>
+        <w:jc w:val="center"/>
+        <w:rPr>
+          <w:rFonts w:ascii="Arial" w:hAnsi="Arial" w:cs="Arial"/>
+          <w:sz w:val="28"/>
+          <w:szCs w:val="28"/>
+        </w:rPr>
+      </w:pPr>
+      <w:r>
+        <w:rPr>
+          <w:rFonts w:ascii="Arial" w:hAnsi="Arial" w:cs="Arial"/>
+          <w:sz w:val="28"/>
+          <w:szCs w:val="28"/>
+        </w:rPr>
+        <w:t>“I confirm that this assignment is my own work.</w:t>
+      </w:r>
+    </w:p>
+    <w:p>
+      <w:pPr>
+        <w:pStyle w:val="NormalWeb"/>
+        <w:spacing w:before="0" w:beforeAutospacing="0" w:after="0" w:afterAutospacing="0"/>
+        <w:jc w:val="center"/>
+        <w:rPr>
+          <w:rFonts w:ascii="Arial" w:hAnsi="Arial" w:cs="Arial"/>
+          <w:sz w:val="28"/>
+          <w:szCs w:val="28"/>
+        </w:rPr>
+      </w:pPr>
+      <w:r>
+        <w:rPr>
+          <w:rFonts w:ascii="Arial" w:hAnsi="Arial" w:cs="Arial"/>
+          <w:sz w:val="28"/>
+          <w:szCs w:val="28"/>
+        </w:rPr>
+        <w:t>Where I/we have referred to academic sources, I have provided in-text citations and included the sources in the final reference list. “</w:t>
+      </w:r>
+    </w:p>
+    <w:p>
+      <w:pPr>
+        <w:pStyle w:val="NormalWeb"/>
+        <w:spacing w:before="0" w:beforeAutospacing="0" w:after="0" w:afterAutospacing="0"/>
+        <w:rPr>
+          <w:rFonts w:ascii="Arial" w:hAnsi="Arial" w:cs="Arial"/>
+          <w:sz w:val="28"/>
+          <w:szCs w:val="28"/>
+        </w:rPr>
+      </w:pPr>
+    </w:p>
+    <w:p>
+      <w:pPr>
+        <w:pStyle w:val="NormalWeb"/>
+        <w:spacing w:before="0" w:beforeAutospacing="0" w:after="0" w:afterAutospacing="0"/>
+        <w:rPr>
+          <w:rFonts w:ascii="Arial" w:hAnsi="Arial" w:cs="Arial"/>
+          <w:sz w:val="28"/>
+          <w:szCs w:val="28"/>
+        </w:rPr>
+      </w:pPr>
+    </w:p>
+    <w:p>
+      <w:pPr>
+        <w:pStyle w:val="NormalWeb"/>
+        <w:spacing w:before="0" w:beforeAutospacing="0" w:after="0" w:afterAutospacing="0"/>
+        <w:rPr>
+          <w:rFonts w:ascii="Arial" w:hAnsi="Arial" w:cs="Arial"/>
+          <w:sz w:val="28"/>
+          <w:szCs w:val="28"/>
+        </w:rPr>
+      </w:pPr>
+    </w:p>
+    <w:p>
+      <w:pPr>
+        <w:pStyle w:val="NormalWeb"/>
+        <w:spacing w:before="0" w:beforeAutospacing="0" w:after="0" w:afterAutospacing="0"/>
+        <w:rPr>
+          <w:rFonts w:ascii="Arial" w:hAnsi="Arial" w:cs="Arial"/>
+          <w:sz w:val="28"/>
+          <w:szCs w:val="28"/>
+        </w:rPr>
+      </w:pPr>
+    </w:p>
+    <w:p>
+      <w:pPr>
+        <w:pStyle w:val="NormalWeb"/>
+        <w:spacing w:before="0" w:beforeAutospacing="0" w:after="0" w:afterAutospacing="0"/>
+        <w:rPr>
+          <w:rFonts w:ascii="Arial" w:hAnsi="Arial" w:cs="Arial"/>
+          <w:sz w:val="28"/>
+          <w:szCs w:val="28"/>
+        </w:rPr>
+      </w:pPr>
+    </w:p>
+    <w:p>
+      <w:pPr>
+        <w:pStyle w:val="NormalWeb"/>
+        <w:spacing w:before="0" w:beforeAutospacing="0" w:after="0" w:afterAutospacing="0"/>
+        <w:rPr>
+          <w:rFonts w:ascii="Arial" w:hAnsi="Arial" w:cs="Arial"/>
+          <w:sz w:val="28"/>
+          <w:szCs w:val="28"/>
+        </w:rPr>
+      </w:pPr>
+    </w:p>
+    <w:p>
+      <w:pPr>
+        <w:pStyle w:val="NormalWeb"/>
+        <w:spacing w:before="0" w:beforeAutospacing="0" w:after="0" w:afterAutospacing="0"/>
+        <w:rPr>
+          <w:rFonts w:ascii="Arial" w:hAnsi="Arial" w:cs="Arial"/>
+          <w:sz w:val="28"/>
+          <w:szCs w:val="28"/>
+        </w:rPr>
+      </w:pPr>
+    </w:p>
+    <w:p>
+      <w:pPr>
+        <w:pStyle w:val="NormalWeb"/>
+        <w:spacing w:before="0" w:beforeAutospacing="0" w:after="0" w:afterAutospacing="0"/>
+        <w:rPr>
+          <w:rFonts w:ascii="Arial" w:hAnsi="Arial" w:cs="Arial"/>
+          <w:sz w:val="28"/>
+          <w:szCs w:val="28"/>
+        </w:rPr>
+      </w:pPr>
+    </w:p>
+    <w:p>
+      <w:pPr>
+        <w:pStyle w:val="NormalWeb"/>
+        <w:spacing w:before="0" w:beforeAutospacing="0" w:after="0" w:afterAutospacing="0"/>
+        <w:rPr>
+          <w:rFonts w:ascii="Arial" w:hAnsi="Arial" w:cs="Arial"/>
+          <w:sz w:val="28"/>
+          <w:szCs w:val="28"/>
+        </w:rPr>
+      </w:pPr>
+    </w:p>
+    <w:p>
+      <w:pPr>
+        <w:pStyle w:val="NormalWeb"/>
+        <w:spacing w:before="0" w:beforeAutospacing="0" w:after="0" w:afterAutospacing="0"/>
+        <w:rPr>
+          <w:rFonts w:ascii="Arial" w:hAnsi="Arial" w:cs="Arial"/>
+          <w:sz w:val="28"/>
+          <w:szCs w:val="28"/>
+        </w:rPr>
+      </w:pPr>
+    </w:p>
+    <w:p>
+      <w:pPr>
+        <w:pStyle w:val="NormalWeb"/>
+        <w:spacing w:before="0" w:beforeAutospacing="0" w:after="0" w:afterAutospacing="0"/>
+        <w:rPr>
+          <w:rFonts w:ascii="Arial" w:hAnsi="Arial" w:cs="Arial"/>
+          <w:sz w:val="28"/>
+          <w:szCs w:val="28"/>
+        </w:rPr>
+      </w:pPr>
+    </w:p>
+    <w:p>
+      <w:pPr>
+        <w:pStyle w:val="NormalWeb"/>
+        <w:spacing w:before="0" w:beforeAutospacing="0" w:after="0" w:afterAutospacing="0"/>
+        <w:rPr>
+          <w:rFonts w:ascii="Arial" w:hAnsi="Arial" w:cs="Arial"/>
+          <w:sz w:val="28"/>
+          <w:szCs w:val="28"/>
+        </w:rPr>
+      </w:pPr>
+    </w:p>
+    <w:p>
+      <w:pPr>
+        <w:pStyle w:val="NormalWeb"/>
+        <w:spacing w:before="0" w:beforeAutospacing="0" w:after="0" w:afterAutospacing="0"/>
+        <w:rPr>
+          <w:rFonts w:ascii="Arial" w:hAnsi="Arial" w:cs="Arial"/>
+          <w:sz w:val="28"/>
+          <w:szCs w:val="28"/>
+        </w:rPr>
+      </w:pPr>
+    </w:p>
+    <w:p>
+      <w:pPr>
+        <w:pStyle w:val="NormalWeb"/>
+        <w:spacing w:before="0" w:beforeAutospacing="0" w:after="0" w:afterAutospacing="0"/>
+        <w:rPr>
+          <w:rFonts w:ascii="Arial" w:hAnsi="Arial" w:cs="Arial"/>
+          <w:sz w:val="28"/>
+          <w:szCs w:val="28"/>
+        </w:rPr>
+      </w:pPr>
+    </w:p>
+    <w:p>
+      <w:pPr>
+        <w:pStyle w:val="NormalWeb"/>
+        <w:spacing w:before="0" w:beforeAutospacing="0" w:after="0" w:afterAutospacing="0"/>
+        <w:rPr>
+          <w:rFonts w:ascii="Arial" w:hAnsi="Arial" w:cs="Arial"/>
+          <w:sz w:val="28"/>
+          <w:szCs w:val="28"/>
+        </w:rPr>
+      </w:pPr>
+    </w:p>
+    <w:p>
+      <w:pPr>
+        <w:pStyle w:val="NormalWeb"/>
+        <w:spacing w:before="0" w:beforeAutospacing="0" w:after="0" w:afterAutospacing="0"/>
+        <w:rPr>
+          <w:rFonts w:ascii="Arial" w:hAnsi="Arial" w:cs="Arial"/>
+          <w:sz w:val="28"/>
+          <w:szCs w:val="28"/>
+        </w:rPr>
+      </w:pPr>
+    </w:p>
+    <w:p>
+      <w:pPr>
+        <w:pStyle w:val="NormalWeb"/>
+        <w:spacing w:before="0" w:beforeAutospacing="0" w:after="0" w:afterAutospacing="0"/>
+        <w:rPr>
+          <w:rFonts w:ascii="Arial" w:hAnsi="Arial" w:cs="Arial"/>
+          <w:sz w:val="28"/>
+          <w:szCs w:val="28"/>
+        </w:rPr>
+      </w:pPr>
+    </w:p>
+    <w:p>
+      <w:pPr>
+        <w:pStyle w:val="NormalWeb"/>
+        <w:spacing w:before="0" w:beforeAutospacing="0" w:after="0" w:afterAutospacing="0"/>
+        <w:rPr>
+          <w:rFonts w:ascii="Arial" w:hAnsi="Arial" w:cs="Arial"/>
+          <w:sz w:val="28"/>
+          <w:szCs w:val="28"/>
+        </w:rPr>
+      </w:pPr>
+    </w:p>
+    <w:p>
+      <w:pPr>
+        <w:pStyle w:val="NormalWeb"/>
+        <w:spacing w:before="0" w:beforeAutospacing="0" w:after="0" w:afterAutospacing="0"/>
+        <w:rPr>
+          <w:rFonts w:ascii="Arial" w:hAnsi="Arial" w:cs="Arial"/>
+          <w:sz w:val="28"/>
+          <w:szCs w:val="28"/>
+        </w:rPr>
+      </w:pPr>
+    </w:p>
+    <w:p>
+      <w:pPr>
+        <w:pStyle w:val="NormalWeb"/>
+        <w:spacing w:before="0" w:beforeAutospacing="0" w:after="0" w:afterAutospacing="0"/>
+        <w:rPr>
+          <w:rFonts w:ascii="Arial" w:hAnsi="Arial" w:cs="Arial"/>
+          <w:sz w:val="28"/>
+          <w:szCs w:val="28"/>
+        </w:rPr>
+      </w:pPr>
+    </w:p>
+    <w:p>
+      <w:pPr>
+        <w:pStyle w:val="NormalWeb"/>
+        <w:spacing w:before="0" w:beforeAutospacing="0" w:after="0" w:afterAutospacing="0"/>
+        <w:rPr>
+          <w:rFonts w:ascii="Arial" w:hAnsi="Arial" w:cs="Arial"/>
+          <w:sz w:val="28"/>
+          <w:szCs w:val="28"/>
+        </w:rPr>
+      </w:pPr>
+    </w:p>
+    <w:p>
+      <w:pPr>
+        <w:pStyle w:val="NormalWeb"/>
+        <w:spacing w:before="0" w:beforeAutospacing="0" w:after="0" w:afterAutospacing="0"/>
+        <w:rPr>
+          <w:rFonts w:ascii="Arial" w:hAnsi="Arial" w:cs="Arial"/>
+          <w:sz w:val="28"/>
+          <w:szCs w:val="28"/>
+        </w:rPr>
+      </w:pPr>
+    </w:p>
+    <w:p>
+      <w:pPr>
+        <w:pStyle w:val="NormalWeb"/>
+        <w:spacing w:before="0" w:beforeAutospacing="0" w:after="0" w:afterAutospacing="0"/>
+        <w:rPr>
+          <w:rFonts w:ascii="Arial" w:hAnsi="Arial" w:cs="Arial"/>
+          <w:sz w:val="28"/>
+          <w:szCs w:val="28"/>
+        </w:rPr>
+      </w:pPr>
+    </w:p>
+    <w:p>
+      <w:pPr>
+        <w:pStyle w:val="NormalWeb"/>
+        <w:spacing w:before="0" w:beforeAutospacing="0" w:after="0" w:afterAutospacing="0"/>
+        <w:jc w:val="center"/>
+        <w:rPr>
+          <w:rFonts w:ascii="Arial" w:hAnsi="Arial" w:cs="Arial"/>
+          <w:sz w:val="28"/>
+          <w:szCs w:val="28"/>
+        </w:rPr>
+      </w:pPr>
+    </w:p>
+    <w:p>
+      <w:pPr>
+        <w:pStyle w:val="NormalWeb"/>
+        <w:spacing w:before="0" w:beforeAutospacing="0" w:after="0" w:afterAutospacing="0"/>
+        <w:jc w:val="center"/>
+        <w:rPr>
+          <w:rStyle w:val="normaltextrun"/>
+          <w:rFonts w:cs="Arial"/>
+          <w:color w:val="393839"/>
+          <w:sz w:val="22"/>
+          <w:szCs w:val="22"/>
+          <w:u w:val="single"/>
+        </w:rPr>
+      </w:pPr>
+      <w:r>
         <w:rPr>
           <w:rFonts w:eastAsia="Arial" w:cs="Arial"/>
+          <w:color w:val="000000" w:themeColor="text1"/>
+          <w:sz w:val="28"/>
+          <w:szCs w:val="32"/>
+        </w:rPr>
+        <w:lastRenderedPageBreak/>
+        <w:t>P453118</w:t>
+      </w:r>
+      <w:r>
+        <w:rPr>
+          <w:rFonts w:eastAsia="Arial" w:cs="Arial"/>
+          <w:color w:val="000000" w:themeColor="text1"/>
+          <w:sz w:val="28"/>
+          <w:szCs w:val="32"/>
+        </w:rPr>
+        <w:t xml:space="preserve">/ </w:t>
+      </w:r>
+      <w:r>
+        <w:rPr>
+          <w:rFonts w:eastAsia="Arial" w:cs="Arial"/>
+          <w:color w:val="000000" w:themeColor="text1"/>
+          <w:sz w:val="28"/>
+          <w:szCs w:val="32"/>
+          <w:lang w:val="fr-FR"/>
+        </w:rPr>
+        <w:t>FC723</w:t>
+      </w:r>
+      <w:r>
+        <w:rPr>
+          <w:rFonts w:eastAsia="Arial" w:cs="Arial"/>
+          <w:color w:val="000000" w:themeColor="text1"/>
+          <w:sz w:val="28"/>
+          <w:szCs w:val="32"/>
+          <w:lang w:val="fr-FR"/>
+        </w:rPr>
+        <w:t xml:space="preserve">/ </w:t>
+      </w:r>
+      <w:r>
+        <w:rPr>
+          <w:rFonts w:eastAsia="Arial" w:cs="Arial"/>
+          <w:color w:val="000000" w:themeColor="text1"/>
+          <w:sz w:val="28"/>
+          <w:szCs w:val="32"/>
+        </w:rPr>
+        <w:t>Sophie Norman</w:t>
+      </w:r>
+    </w:p>
+    <w:p>
+      <w:pPr>
+        <w:pStyle w:val="NormalWeb"/>
+        <w:spacing w:before="0" w:beforeAutospacing="0" w:after="0" w:afterAutospacing="0"/>
+        <w:rPr>
+          <w:rStyle w:val="normaltextrun"/>
+          <w:rFonts w:cs="Arial"/>
           <w:b/>
           <w:bCs/>
-          <w:color w:val="000000" w:themeColor="text1"/>
-          <w:sz w:val="40"/>
-          <w:szCs w:val="44"/>
-        </w:rPr>
-      </w:pPr>
-      <w:r>
-        <w:rPr>
-          <w:rFonts w:eastAsia="Arial" w:cs="Arial"/>
+          <w:color w:val="393839"/>
+          <w:sz w:val="36"/>
+          <w:szCs w:val="36"/>
+          <w:u w:val="single"/>
+        </w:rPr>
+      </w:pPr>
+      <w:r>
+        <w:rPr>
+          <w:rStyle w:val="normaltextrun"/>
+          <w:rFonts w:cs="Arial"/>
           <w:b/>
           <w:bCs/>
-          <w:color w:val="000000" w:themeColor="text1"/>
-          <w:sz w:val="40"/>
-          <w:szCs w:val="44"/>
-        </w:rPr>
-        <w:t>Tutor Name: Sophie Norman</w:t>
-      </w:r>
-    </w:p>
-    <w:p>
-      <w:pPr>
-        <w:spacing w:before="60" w:after="120" w:line="240" w:lineRule="auto"/>
-        <w:ind w:left="1800"/>
-        <w:rPr>
-          <w:rFonts w:eastAsia="Arial" w:cs="Arial"/>
-          <w:b/>
-          <w:bCs/>
-          <w:color w:val="000000" w:themeColor="text1"/>
-          <w:sz w:val="40"/>
-          <w:szCs w:val="44"/>
-        </w:rPr>
-      </w:pPr>
-      <w:r>
-        <w:rPr>
-          <w:rFonts w:eastAsia="Arial" w:cs="Arial"/>
-          <w:b/>
-          <w:bCs/>
-          <w:color w:val="000000" w:themeColor="text1"/>
-          <w:sz w:val="40"/>
-          <w:szCs w:val="44"/>
-        </w:rPr>
-        <w:t xml:space="preserve">Student GUID Number: </w:t>
-      </w:r>
-      <w:r>
-        <w:rPr>
-          <w:rFonts w:eastAsia="Arial" w:cs="Arial"/>
-          <w:b/>
-          <w:bCs/>
-          <w:color w:val="000000" w:themeColor="text1"/>
-          <w:sz w:val="40"/>
-          <w:szCs w:val="44"/>
-        </w:rPr>
-        <w:t>P453118</w:t>
-      </w:r>
-    </w:p>
-    <w:p>
-      <w:pPr>
-        <w:spacing w:before="60" w:after="120" w:line="240" w:lineRule="auto"/>
-        <w:ind w:left="1800"/>
-        <w:rPr>
-          <w:rFonts w:eastAsia="Arial" w:cs="Arial"/>
-          <w:b/>
-          <w:bCs/>
-          <w:color w:val="000000" w:themeColor="text1"/>
-          <w:sz w:val="40"/>
-          <w:szCs w:val="44"/>
-        </w:rPr>
-      </w:pPr>
-      <w:r>
-        <w:rPr>
-          <w:rFonts w:eastAsia="Arial" w:cs="Arial"/>
-          <w:b/>
-          <w:bCs/>
-          <w:color w:val="000000" w:themeColor="text1"/>
-          <w:sz w:val="40"/>
-          <w:szCs w:val="44"/>
-        </w:rPr>
-        <w:t>Date of Submission: 27th April 2025</w:t>
-      </w:r>
-    </w:p>
-    <w:p>
-      <w:pPr>
-        <w:pStyle w:val="NormalWeb"/>
-        <w:spacing w:before="0" w:beforeAutospacing="0" w:after="0" w:afterAutospacing="0"/>
-        <w:rPr>
-          <w:rFonts w:ascii="Arial" w:hAnsi="Arial" w:cs="Arial"/>
-          <w:sz w:val="28"/>
-          <w:szCs w:val="28"/>
-        </w:rPr>
-      </w:pPr>
-    </w:p>
-    <w:p>
-      <w:pPr>
-        <w:pStyle w:val="NormalWeb"/>
-        <w:spacing w:before="0" w:beforeAutospacing="0" w:after="0" w:afterAutospacing="0"/>
-        <w:rPr>
-          <w:rFonts w:ascii="Arial" w:hAnsi="Arial" w:cs="Arial"/>
-          <w:sz w:val="28"/>
-          <w:szCs w:val="28"/>
-        </w:rPr>
-      </w:pPr>
-    </w:p>
-    <w:p>
-      <w:pPr>
-        <w:pStyle w:val="NormalWeb"/>
-        <w:spacing w:before="0" w:beforeAutospacing="0" w:after="0" w:afterAutospacing="0"/>
-        <w:jc w:val="center"/>
-        <w:rPr>
-          <w:rFonts w:ascii="Arial" w:hAnsi="Arial" w:cs="Arial"/>
-          <w:sz w:val="28"/>
-          <w:szCs w:val="28"/>
-        </w:rPr>
-      </w:pPr>
-      <w:r>
-        <w:rPr>
-          <w:rFonts w:ascii="Arial" w:hAnsi="Arial" w:cs="Arial"/>
-          <w:sz w:val="28"/>
-          <w:szCs w:val="28"/>
-        </w:rPr>
-        <w:t>“I confirm that this assignment is my own work.</w:t>
-      </w:r>
-    </w:p>
-    <w:p>
-      <w:pPr>
-        <w:pStyle w:val="NormalWeb"/>
-        <w:spacing w:before="0" w:beforeAutospacing="0" w:after="0" w:afterAutospacing="0"/>
-        <w:jc w:val="center"/>
-        <w:rPr>
-          <w:rFonts w:ascii="Arial" w:hAnsi="Arial" w:cs="Arial"/>
-          <w:sz w:val="28"/>
-          <w:szCs w:val="28"/>
-        </w:rPr>
-      </w:pPr>
-      <w:r>
-        <w:rPr>
-          <w:rFonts w:ascii="Arial" w:hAnsi="Arial" w:cs="Arial"/>
-          <w:sz w:val="28"/>
-          <w:szCs w:val="28"/>
-        </w:rPr>
-        <w:t>Where I/we have referred to academic sources, I have provided in-text citations and included the sources in the final reference list. “</w:t>
-      </w:r>
-    </w:p>
-    <w:p>
-      <w:pPr>
-        <w:pStyle w:val="NormalWeb"/>
-        <w:spacing w:before="0" w:beforeAutospacing="0" w:after="0" w:afterAutospacing="0"/>
-        <w:jc w:val="center"/>
-        <w:rPr>
-          <w:rFonts w:ascii="Arial" w:hAnsi="Arial" w:cs="Arial"/>
-          <w:sz w:val="28"/>
-          <w:szCs w:val="28"/>
-        </w:rPr>
-      </w:pPr>
-    </w:p>
-    <w:p>
-      <w:pPr>
-        <w:pStyle w:val="NormalWeb"/>
-        <w:spacing w:before="0" w:beforeAutospacing="0" w:after="0" w:afterAutospacing="0"/>
-        <w:jc w:val="center"/>
-        <w:rPr>
-          <w:rFonts w:ascii="Arial" w:hAnsi="Arial" w:cs="Arial"/>
-          <w:sz w:val="28"/>
-          <w:szCs w:val="28"/>
-        </w:rPr>
-      </w:pPr>
-    </w:p>
-    <w:p>
-      <w:pPr>
-        <w:pStyle w:val="NormalWeb"/>
-        <w:spacing w:before="0" w:beforeAutospacing="0" w:after="0" w:afterAutospacing="0"/>
-        <w:jc w:val="center"/>
-        <w:rPr>
-          <w:rFonts w:ascii="Arial" w:hAnsi="Arial" w:cs="Arial"/>
-          <w:sz w:val="28"/>
-          <w:szCs w:val="28"/>
-        </w:rPr>
-      </w:pPr>
-    </w:p>
-    <w:p>
-      <w:pPr>
-        <w:pStyle w:val="NormalWeb"/>
-        <w:spacing w:before="0" w:beforeAutospacing="0" w:after="0" w:afterAutospacing="0"/>
-        <w:jc w:val="center"/>
-        <w:rPr>
-          <w:rFonts w:ascii="Arial" w:hAnsi="Arial" w:cs="Arial"/>
-          <w:sz w:val="28"/>
-          <w:szCs w:val="28"/>
-        </w:rPr>
-      </w:pPr>
-    </w:p>
-    <w:p>
-      <w:pPr>
-        <w:pStyle w:val="NormalWeb"/>
-        <w:spacing w:before="0" w:beforeAutospacing="0" w:after="0" w:afterAutospacing="0"/>
-        <w:jc w:val="center"/>
-        <w:rPr>
-          <w:rFonts w:ascii="Arial" w:hAnsi="Arial" w:cs="Arial"/>
-          <w:sz w:val="28"/>
-          <w:szCs w:val="28"/>
-        </w:rPr>
-      </w:pPr>
-    </w:p>
-    <w:p>
-      <w:pPr>
-        <w:pStyle w:val="NormalWeb"/>
-        <w:spacing w:before="0" w:beforeAutospacing="0" w:after="0" w:afterAutospacing="0"/>
-        <w:jc w:val="center"/>
-        <w:rPr>
-          <w:rFonts w:ascii="Arial" w:hAnsi="Arial" w:cs="Arial"/>
-          <w:sz w:val="28"/>
-          <w:szCs w:val="28"/>
-        </w:rPr>
-      </w:pPr>
-    </w:p>
-    <w:p>
-      <w:pPr>
-        <w:pStyle w:val="NormalWeb"/>
-        <w:spacing w:before="0" w:beforeAutospacing="0" w:after="0" w:afterAutospacing="0"/>
-        <w:jc w:val="center"/>
-        <w:rPr>
-          <w:rFonts w:ascii="Arial" w:hAnsi="Arial" w:cs="Arial"/>
-          <w:sz w:val="28"/>
-          <w:szCs w:val="28"/>
-        </w:rPr>
-      </w:pPr>
-    </w:p>
-    <w:p>
-      <w:pPr>
-        <w:pStyle w:val="NormalWeb"/>
-        <w:spacing w:before="0" w:beforeAutospacing="0" w:after="0" w:afterAutospacing="0"/>
-        <w:jc w:val="center"/>
-        <w:rPr>
-          <w:rFonts w:ascii="Arial" w:hAnsi="Arial" w:cs="Arial"/>
-          <w:sz w:val="28"/>
-          <w:szCs w:val="28"/>
-        </w:rPr>
-      </w:pPr>
-    </w:p>
-    <w:p>
-      <w:pPr>
-        <w:pStyle w:val="NormalWeb"/>
-        <w:spacing w:before="0" w:beforeAutospacing="0" w:after="0" w:afterAutospacing="0"/>
-        <w:jc w:val="center"/>
-        <w:rPr>
-          <w:rFonts w:ascii="Arial" w:hAnsi="Arial" w:cs="Arial"/>
-          <w:sz w:val="28"/>
-          <w:szCs w:val="28"/>
-        </w:rPr>
-      </w:pPr>
-    </w:p>
-    <w:p>
-      <w:pPr>
-        <w:pStyle w:val="NormalWeb"/>
-        <w:spacing w:before="0" w:beforeAutospacing="0" w:after="0" w:afterAutospacing="0"/>
-        <w:jc w:val="center"/>
-        <w:rPr>
-          <w:rFonts w:ascii="Arial" w:hAnsi="Arial" w:cs="Arial"/>
-          <w:sz w:val="28"/>
-          <w:szCs w:val="28"/>
-        </w:rPr>
-      </w:pPr>
-    </w:p>
-    <w:p>
-      <w:pPr>
-        <w:pStyle w:val="NormalWeb"/>
-        <w:spacing w:before="0" w:beforeAutospacing="0" w:after="0" w:afterAutospacing="0"/>
-        <w:jc w:val="center"/>
-        <w:rPr>
-          <w:rFonts w:ascii="Arial" w:hAnsi="Arial" w:cs="Arial"/>
-          <w:sz w:val="28"/>
-          <w:szCs w:val="28"/>
-        </w:rPr>
-      </w:pPr>
-    </w:p>
-    <w:p>
-      <w:pPr>
-        <w:pStyle w:val="NormalWeb"/>
-        <w:spacing w:before="0" w:beforeAutospacing="0" w:after="0" w:afterAutospacing="0"/>
-        <w:jc w:val="center"/>
-        <w:rPr>
-          <w:rFonts w:ascii="Arial" w:hAnsi="Arial" w:cs="Arial"/>
-          <w:sz w:val="28"/>
-          <w:szCs w:val="28"/>
-        </w:rPr>
-      </w:pPr>
-    </w:p>
-    <w:p>
-      <w:pPr>
-        <w:pStyle w:val="NormalWeb"/>
-        <w:spacing w:before="0" w:beforeAutospacing="0" w:after="0" w:afterAutospacing="0"/>
-        <w:jc w:val="center"/>
-        <w:rPr>
-          <w:rFonts w:ascii="Arial" w:hAnsi="Arial" w:cs="Arial"/>
-          <w:sz w:val="28"/>
-          <w:szCs w:val="28"/>
-        </w:rPr>
-      </w:pPr>
-    </w:p>
-    <w:p>
-      <w:pPr>
-        <w:pStyle w:val="NormalWeb"/>
-        <w:spacing w:before="0" w:beforeAutospacing="0" w:after="0" w:afterAutospacing="0"/>
-        <w:jc w:val="center"/>
-        <w:rPr>
-          <w:rFonts w:ascii="Arial" w:hAnsi="Arial" w:cs="Arial"/>
-          <w:sz w:val="28"/>
-          <w:szCs w:val="28"/>
-        </w:rPr>
-      </w:pPr>
-    </w:p>
-    <w:p>
-      <w:pPr>
-        <w:pStyle w:val="NormalWeb"/>
-        <w:spacing w:before="0" w:beforeAutospacing="0" w:after="0" w:afterAutospacing="0"/>
-        <w:jc w:val="center"/>
-        <w:rPr>
-          <w:rFonts w:ascii="Arial" w:hAnsi="Arial" w:cs="Arial"/>
-          <w:sz w:val="28"/>
-          <w:szCs w:val="28"/>
-        </w:rPr>
-      </w:pPr>
-    </w:p>
-    <w:p>
-      <w:pPr>
-        <w:pStyle w:val="NormalWeb"/>
-        <w:spacing w:before="0" w:beforeAutospacing="0" w:after="0" w:afterAutospacing="0"/>
-        <w:jc w:val="center"/>
-        <w:rPr>
-          <w:rFonts w:ascii="Arial" w:hAnsi="Arial" w:cs="Arial"/>
-          <w:sz w:val="28"/>
-          <w:szCs w:val="28"/>
-        </w:rPr>
-      </w:pPr>
-    </w:p>
-    <w:p>
-      <w:pPr>
-        <w:pStyle w:val="NormalWeb"/>
-        <w:spacing w:before="0" w:beforeAutospacing="0" w:after="0" w:afterAutospacing="0"/>
-        <w:jc w:val="center"/>
-        <w:rPr>
-          <w:rFonts w:ascii="Arial" w:hAnsi="Arial" w:cs="Arial"/>
-          <w:sz w:val="28"/>
-          <w:szCs w:val="28"/>
-        </w:rPr>
-      </w:pPr>
-    </w:p>
-    <w:p>
-      <w:pPr>
-        <w:pStyle w:val="NormalWeb"/>
-        <w:spacing w:before="0" w:beforeAutospacing="0" w:after="0" w:afterAutospacing="0"/>
-        <w:jc w:val="center"/>
-        <w:rPr>
-          <w:rFonts w:ascii="Arial" w:hAnsi="Arial" w:cs="Arial"/>
-          <w:sz w:val="28"/>
-          <w:szCs w:val="28"/>
-        </w:rPr>
-      </w:pPr>
-    </w:p>
-    <w:p>
-      <w:pPr>
-        <w:pStyle w:val="NormalWeb"/>
-        <w:spacing w:before="0" w:beforeAutospacing="0" w:after="0" w:afterAutospacing="0"/>
-        <w:jc w:val="center"/>
-        <w:rPr>
-          <w:rFonts w:ascii="Arial" w:hAnsi="Arial" w:cs="Arial"/>
-          <w:sz w:val="28"/>
-          <w:szCs w:val="28"/>
-        </w:rPr>
-      </w:pPr>
-    </w:p>
-    <w:p>
-      <w:pPr>
-        <w:pStyle w:val="NormalWeb"/>
-        <w:spacing w:before="0" w:beforeAutospacing="0" w:after="0" w:afterAutospacing="0"/>
-        <w:jc w:val="center"/>
-        <w:rPr>
-          <w:rFonts w:ascii="Arial" w:hAnsi="Arial" w:cs="Arial"/>
-          <w:sz w:val="28"/>
-          <w:szCs w:val="28"/>
-        </w:rPr>
-      </w:pPr>
-    </w:p>
-    <w:p>
-      <w:pPr>
-        <w:pStyle w:val="NormalWeb"/>
-        <w:spacing w:before="0" w:beforeAutospacing="0" w:after="0" w:afterAutospacing="0"/>
-        <w:jc w:val="center"/>
-        <w:rPr>
-          <w:rFonts w:ascii="Arial" w:hAnsi="Arial" w:cs="Arial"/>
-          <w:sz w:val="28"/>
-          <w:szCs w:val="28"/>
-        </w:rPr>
-      </w:pPr>
-    </w:p>
-    <w:p>
-      <w:pPr>
-        <w:pStyle w:val="NormalWeb"/>
-        <w:spacing w:before="0" w:beforeAutospacing="0" w:after="0" w:afterAutospacing="0"/>
-        <w:jc w:val="center"/>
-        <w:rPr>
-          <w:rFonts w:ascii="Arial" w:hAnsi="Arial" w:cs="Arial"/>
-          <w:sz w:val="28"/>
-          <w:szCs w:val="28"/>
-        </w:rPr>
-      </w:pPr>
-    </w:p>
-    <w:p>
-      <w:pPr>
-        <w:pStyle w:val="NormalWeb"/>
-        <w:spacing w:before="0" w:beforeAutospacing="0" w:after="0" w:afterAutospacing="0"/>
-        <w:jc w:val="center"/>
-        <w:rPr>
-          <w:rFonts w:ascii="Arial" w:hAnsi="Arial" w:cs="Arial"/>
-          <w:sz w:val="28"/>
-          <w:szCs w:val="28"/>
-        </w:rPr>
-      </w:pPr>
-    </w:p>
-    <w:p>
-      <w:pPr>
-        <w:pStyle w:val="NormalWeb"/>
-        <w:spacing w:before="0" w:beforeAutospacing="0" w:after="0" w:afterAutospacing="0"/>
-        <w:jc w:val="center"/>
-        <w:rPr>
-          <w:rFonts w:ascii="Arial" w:hAnsi="Arial" w:cs="Arial"/>
-          <w:sz w:val="28"/>
-          <w:szCs w:val="28"/>
-        </w:rPr>
-      </w:pPr>
+          <w:color w:val="393839"/>
+          <w:sz w:val="36"/>
+          <w:szCs w:val="36"/>
+          <w:u w:val="single"/>
+        </w:rPr>
+        <w:t>Pseudocode</w:t>
+      </w:r>
     </w:p>
     <w:p>
       <w:pPr>
@@ -622,605 +612,627 @@
           <w:u w:val="single"/>
         </w:rPr>
       </w:pPr>
-      <w:r>
-        <w:rPr>
-          <w:rStyle w:val="normaltextrun"/>
-          <w:rFonts w:cs="Arial"/>
-          <w:b/>
-          <w:bCs/>
+    </w:p>
+    <w:p>
+      <w:pPr>
+        <w:pStyle w:val="NormalWeb"/>
+        <w:spacing w:before="0" w:beforeAutospacing="0" w:after="0" w:afterAutospacing="0" w:line="360" w:lineRule="auto"/>
+        <w:rPr>
+          <w:rStyle w:val="normaltextrun"/>
+          <w:rFonts w:cs="Arial"/>
+          <w:color w:val="393839"/>
+        </w:rPr>
+      </w:pPr>
+      <w:r>
+        <w:rPr>
+          <w:rStyle w:val="normaltextrun"/>
+          <w:rFonts w:cs="Arial"/>
+          <w:color w:val="393839"/>
+        </w:rPr>
+        <w:t>Start</w:t>
+      </w:r>
+    </w:p>
+    <w:p>
+      <w:pPr>
+        <w:pStyle w:val="NormalWeb"/>
+        <w:spacing w:before="0" w:beforeAutospacing="0" w:after="0" w:afterAutospacing="0" w:line="360" w:lineRule="auto"/>
+        <w:rPr>
+          <w:rStyle w:val="normaltextrun"/>
+          <w:rFonts w:cs="Arial"/>
+          <w:color w:val="393839"/>
+        </w:rPr>
+      </w:pPr>
+      <w:r>
+        <w:rPr>
+          <w:rStyle w:val="normaltextrun"/>
+          <w:rFonts w:cs="Arial"/>
+          <w:color w:val="393839"/>
+        </w:rPr>
+        <w:t xml:space="preserve">Input: </w:t>
+      </w:r>
+      <w:proofErr w:type="spellStart"/>
+      <w:r>
+        <w:rPr>
+          <w:rStyle w:val="normaltextrun"/>
+          <w:rFonts w:cs="Arial"/>
+          <w:color w:val="393839"/>
+        </w:rPr>
+        <w:t>initial_</w:t>
+      </w:r>
+      <w:r>
+        <w:rPr>
+          <w:rStyle w:val="normaltextrun"/>
+          <w:rFonts w:cs="Arial"/>
+          <w:color w:val="393839"/>
+        </w:rPr>
+        <w:t>A</w:t>
+      </w:r>
+      <w:proofErr w:type="spellEnd"/>
+      <w:r>
+        <w:rPr>
+          <w:rStyle w:val="normaltextrun"/>
+          <w:rFonts w:cs="Arial"/>
+          <w:color w:val="393839"/>
+        </w:rPr>
+        <w:t>=270</w:t>
+      </w:r>
+    </w:p>
+    <w:p>
+      <w:pPr>
+        <w:pStyle w:val="NormalWeb"/>
+        <w:spacing w:before="0" w:beforeAutospacing="0" w:after="0" w:afterAutospacing="0" w:line="360" w:lineRule="auto"/>
+        <w:rPr>
+          <w:rStyle w:val="normaltextrun"/>
+          <w:rFonts w:cs="Arial"/>
+          <w:color w:val="393839"/>
+        </w:rPr>
+      </w:pPr>
+      <w:r>
+        <w:rPr>
+          <w:rStyle w:val="normaltextrun"/>
+          <w:rFonts w:cs="Arial"/>
+          <w:color w:val="393839"/>
+        </w:rPr>
+        <w:t xml:space="preserve">Input: </w:t>
+      </w:r>
+      <w:proofErr w:type="spellStart"/>
+      <w:r>
+        <w:rPr>
+          <w:rStyle w:val="normaltextrun"/>
+          <w:rFonts w:cs="Arial"/>
+          <w:color w:val="393839"/>
+        </w:rPr>
+        <w:t>initial_</w:t>
+      </w:r>
+      <w:r>
+        <w:rPr>
+          <w:rStyle w:val="normaltextrun"/>
+          <w:rFonts w:cs="Arial"/>
+          <w:color w:val="393839"/>
+        </w:rPr>
+        <w:t>B</w:t>
+      </w:r>
+      <w:proofErr w:type="spellEnd"/>
+      <w:r>
+        <w:rPr>
+          <w:rStyle w:val="normaltextrun"/>
+          <w:rFonts w:cs="Arial"/>
+          <w:color w:val="393839"/>
+        </w:rPr>
+        <w:t>=192</w:t>
+      </w:r>
+    </w:p>
+    <w:p>
+      <w:pPr>
+        <w:pStyle w:val="NormalWeb"/>
+        <w:spacing w:before="0" w:beforeAutospacing="0" w:after="0" w:afterAutospacing="0" w:line="360" w:lineRule="auto"/>
+        <w:rPr>
+          <w:rStyle w:val="normaltextrun"/>
+          <w:rFonts w:cs="Arial"/>
+          <w:color w:val="393839"/>
+        </w:rPr>
+      </w:pPr>
+    </w:p>
+    <w:p>
+      <w:pPr>
+        <w:pStyle w:val="NormalWeb"/>
+        <w:spacing w:before="0" w:beforeAutospacing="0" w:after="0" w:afterAutospacing="0" w:line="360" w:lineRule="auto"/>
+        <w:rPr>
+          <w:rStyle w:val="normaltextrun"/>
+          <w:rFonts w:cs="Arial"/>
+          <w:color w:val="393839"/>
+        </w:rPr>
+      </w:pPr>
+      <w:r>
+        <w:rPr>
+          <w:rStyle w:val="normaltextrun"/>
+          <w:rFonts w:cs="Arial"/>
+          <w:color w:val="393839"/>
+        </w:rPr>
+        <w:t>A=</w:t>
+      </w:r>
+      <w:proofErr w:type="spellStart"/>
+      <w:r>
+        <w:rPr>
+          <w:rStyle w:val="normaltextrun"/>
+          <w:rFonts w:cs="Arial"/>
+          <w:color w:val="393839"/>
+        </w:rPr>
+        <w:t>initial_A</w:t>
+      </w:r>
+      <w:proofErr w:type="spellEnd"/>
+    </w:p>
+    <w:p>
+      <w:pPr>
+        <w:pStyle w:val="NormalWeb"/>
+        <w:spacing w:before="0" w:beforeAutospacing="0" w:after="0" w:afterAutospacing="0" w:line="360" w:lineRule="auto"/>
+        <w:rPr>
+          <w:rStyle w:val="normaltextrun"/>
+          <w:rFonts w:cs="Arial"/>
+          <w:color w:val="393839"/>
+        </w:rPr>
+      </w:pPr>
+      <w:r>
+        <w:rPr>
+          <w:rStyle w:val="normaltextrun"/>
+          <w:rFonts w:cs="Arial"/>
+          <w:color w:val="393839"/>
+        </w:rPr>
+        <w:t>B=</w:t>
+      </w:r>
+      <w:proofErr w:type="spellStart"/>
+      <w:r>
+        <w:rPr>
+          <w:rStyle w:val="normaltextrun"/>
+          <w:rFonts w:cs="Arial"/>
+          <w:color w:val="393839"/>
+        </w:rPr>
+        <w:t>initial_B</w:t>
+      </w:r>
+      <w:proofErr w:type="spellEnd"/>
+    </w:p>
+    <w:p>
+      <w:pPr>
+        <w:pStyle w:val="NormalWeb"/>
+        <w:spacing w:before="0" w:beforeAutospacing="0" w:after="0" w:afterAutospacing="0" w:line="360" w:lineRule="auto"/>
+        <w:rPr>
+          <w:rStyle w:val="normaltextrun"/>
+          <w:rFonts w:cs="Arial"/>
+          <w:color w:val="393839"/>
+        </w:rPr>
+      </w:pPr>
+    </w:p>
+    <w:p>
+      <w:pPr>
+        <w:pStyle w:val="NormalWeb"/>
+        <w:spacing w:before="0" w:beforeAutospacing="0" w:after="0" w:afterAutospacing="0" w:line="360" w:lineRule="auto"/>
+        <w:rPr>
+          <w:rStyle w:val="normaltextrun"/>
+          <w:rFonts w:cs="Arial"/>
+          <w:color w:val="393839"/>
+        </w:rPr>
+      </w:pPr>
+      <w:r>
+        <w:rPr>
+          <w:rStyle w:val="normaltextrun"/>
+          <w:rFonts w:cs="Arial"/>
+          <w:color w:val="393839"/>
+        </w:rPr>
+        <w:t>While</w:t>
+      </w:r>
+      <w:r>
+        <w:rPr>
+          <w:rStyle w:val="normaltextrun"/>
+          <w:rFonts w:cs="Arial"/>
+          <w:color w:val="393839"/>
+        </w:rPr>
+        <w:t xml:space="preserve"> </w:t>
+      </w:r>
+      <w:r>
+        <w:rPr>
+          <w:rStyle w:val="normaltextrun"/>
+          <w:rFonts w:cs="Arial"/>
+          <w:color w:val="393839"/>
+        </w:rPr>
+        <w:t>B</w:t>
+      </w:r>
+      <w:r>
+        <w:rPr>
+          <w:rStyle w:val="normaltextrun"/>
+          <w:rFonts w:cs="Arial"/>
+          <w:color w:val="393839"/>
+        </w:rPr>
+        <w:t xml:space="preserve"> not equal to </w:t>
+      </w:r>
+      <w:r>
+        <w:rPr>
+          <w:rStyle w:val="normaltextrun"/>
+          <w:rFonts w:cs="Arial"/>
+          <w:color w:val="393839"/>
+        </w:rPr>
+        <w:t>0</w:t>
+      </w:r>
+    </w:p>
+    <w:p>
+      <w:pPr>
+        <w:pStyle w:val="NormalWeb"/>
+        <w:spacing w:before="0" w:beforeAutospacing="0" w:after="0" w:afterAutospacing="0" w:line="360" w:lineRule="auto"/>
+        <w:rPr>
+          <w:rStyle w:val="normaltextrun"/>
+          <w:rFonts w:cs="Arial"/>
+          <w:color w:val="393839"/>
+        </w:rPr>
+      </w:pPr>
+      <w:r>
+        <w:rPr>
+          <w:rStyle w:val="normaltextrun"/>
+          <w:rFonts w:cs="Arial"/>
+          <w:color w:val="393839"/>
+        </w:rPr>
+        <w:tab/>
+        <w:t>R=A%B</w:t>
+      </w:r>
+      <w:r>
+        <w:rPr>
+          <w:rStyle w:val="normaltextrun"/>
+          <w:rFonts w:cs="Arial"/>
+          <w:color w:val="393839"/>
+        </w:rPr>
+        <w:tab/>
+        <w:t>#</w:t>
+      </w:r>
+      <w:r>
+        <w:rPr>
+          <w:rStyle w:val="normaltextrun"/>
+          <w:rFonts w:cs="Arial"/>
+          <w:color w:val="393839"/>
+        </w:rPr>
+        <w:t xml:space="preserve">use </w:t>
+      </w:r>
+      <w:proofErr w:type="spellStart"/>
+      <w:r>
+        <w:rPr>
+          <w:rStyle w:val="normaltextrun"/>
+          <w:rFonts w:cs="Arial"/>
+          <w:color w:val="393839"/>
+        </w:rPr>
+        <w:t>modolus</w:t>
+      </w:r>
+      <w:proofErr w:type="spellEnd"/>
+      <w:r>
+        <w:rPr>
+          <w:rStyle w:val="normaltextrun"/>
+          <w:rFonts w:cs="Arial"/>
+          <w:color w:val="393839"/>
+        </w:rPr>
+        <w:t xml:space="preserve"> to find the remainder</w:t>
+      </w:r>
+    </w:p>
+    <w:p>
+      <w:pPr>
+        <w:pStyle w:val="NormalWeb"/>
+        <w:spacing w:before="0" w:beforeAutospacing="0" w:after="0" w:afterAutospacing="0" w:line="360" w:lineRule="auto"/>
+        <w:rPr>
+          <w:rStyle w:val="normaltextrun"/>
+          <w:rFonts w:cs="Arial"/>
+          <w:color w:val="393839"/>
+        </w:rPr>
+      </w:pPr>
+    </w:p>
+    <w:p>
+      <w:pPr>
+        <w:pStyle w:val="NormalWeb"/>
+        <w:spacing w:before="0" w:beforeAutospacing="0" w:after="0" w:afterAutospacing="0" w:line="360" w:lineRule="auto"/>
+        <w:ind w:firstLine="720"/>
+        <w:rPr>
+          <w:rStyle w:val="normaltextrun"/>
+          <w:rFonts w:cs="Arial"/>
+          <w:color w:val="393839"/>
+        </w:rPr>
+      </w:pPr>
+      <w:r>
+        <w:rPr>
+          <w:rStyle w:val="normaltextrun"/>
+          <w:rFonts w:cs="Arial"/>
+          <w:color w:val="393839"/>
+        </w:rPr>
+        <w:t>A=B</w:t>
+      </w:r>
+      <w:r>
+        <w:rPr>
+          <w:rStyle w:val="normaltextrun"/>
+          <w:rFonts w:cs="Arial"/>
+          <w:color w:val="393839"/>
+        </w:rPr>
+        <w:tab/>
+        <w:t>#</w:t>
+      </w:r>
+      <w:r>
+        <w:t xml:space="preserve"> </w:t>
+      </w:r>
+      <w:r>
+        <w:t>t</w:t>
+      </w:r>
+      <w:r>
+        <w:rPr>
+          <w:rStyle w:val="normaltextrun"/>
+          <w:rFonts w:cs="Arial"/>
+          <w:color w:val="393839"/>
+        </w:rPr>
+        <w:t>he new A is the old B</w:t>
+      </w:r>
+    </w:p>
+    <w:p>
+      <w:pPr>
+        <w:pStyle w:val="NormalWeb"/>
+        <w:spacing w:before="0" w:beforeAutospacing="0" w:after="0" w:afterAutospacing="0" w:line="360" w:lineRule="auto"/>
+        <w:ind w:firstLine="720"/>
+        <w:rPr>
+          <w:rStyle w:val="normaltextrun"/>
+          <w:rFonts w:cs="Arial"/>
+          <w:color w:val="393839"/>
+        </w:rPr>
+      </w:pPr>
+      <w:r>
+        <w:rPr>
+          <w:rStyle w:val="normaltextrun"/>
+          <w:rFonts w:cs="Arial"/>
+          <w:color w:val="393839"/>
+        </w:rPr>
+        <w:t>B=R</w:t>
+      </w:r>
+      <w:r>
+        <w:rPr>
+          <w:rStyle w:val="normaltextrun"/>
+          <w:rFonts w:cs="Arial"/>
+          <w:color w:val="393839"/>
+        </w:rPr>
+        <w:tab/>
+        <w:t>#</w:t>
+      </w:r>
+      <w:r>
+        <w:t xml:space="preserve"> </w:t>
+      </w:r>
+      <w:r>
+        <w:rPr>
+          <w:rStyle w:val="normaltextrun"/>
+          <w:rFonts w:cs="Arial"/>
+          <w:color w:val="393839"/>
+        </w:rPr>
+        <w:t>the new B is the remainder</w:t>
+      </w:r>
+    </w:p>
+    <w:p>
+      <w:pPr>
+        <w:pStyle w:val="NormalWeb"/>
+        <w:spacing w:before="0" w:beforeAutospacing="0" w:after="0" w:afterAutospacing="0" w:line="360" w:lineRule="auto"/>
+        <w:rPr>
+          <w:rStyle w:val="normaltextrun"/>
+          <w:rFonts w:cs="Arial"/>
+          <w:color w:val="393839"/>
+        </w:rPr>
+      </w:pPr>
+    </w:p>
+    <w:p>
+      <w:pPr>
+        <w:pStyle w:val="NormalWeb"/>
+        <w:spacing w:before="0" w:beforeAutospacing="0" w:after="0" w:afterAutospacing="0" w:line="360" w:lineRule="auto"/>
+        <w:rPr>
+          <w:rStyle w:val="normaltextrun"/>
+          <w:rFonts w:cs="Arial"/>
+          <w:color w:val="393839"/>
+        </w:rPr>
+      </w:pPr>
+      <w:r>
+        <w:rPr>
+          <w:rStyle w:val="normaltextrun"/>
+          <w:rFonts w:cs="Arial"/>
+          <w:color w:val="393839"/>
+        </w:rPr>
+        <w:t>Result=A</w:t>
+      </w:r>
+      <w:r>
+        <w:rPr>
+          <w:rStyle w:val="normaltextrun"/>
+          <w:rFonts w:cs="Arial"/>
+          <w:color w:val="393839"/>
+        </w:rPr>
+        <w:tab/>
+        <w:t>#</w:t>
+      </w:r>
+      <w:r>
+        <w:t xml:space="preserve"> </w:t>
+      </w:r>
+      <w:r>
+        <w:t>t</w:t>
+      </w:r>
+      <w:r>
+        <w:rPr>
+          <w:rStyle w:val="normaltextrun"/>
+          <w:rFonts w:cs="Arial"/>
+          <w:color w:val="393839"/>
+        </w:rPr>
+        <w:t>he GCD is the final value of A when B becomes 0</w:t>
+      </w:r>
+    </w:p>
+    <w:p>
+      <w:pPr>
+        <w:pStyle w:val="NormalWeb"/>
+        <w:spacing w:before="0" w:beforeAutospacing="0" w:after="0" w:afterAutospacing="0" w:line="360" w:lineRule="auto"/>
+        <w:rPr>
+          <w:rStyle w:val="normaltextrun"/>
+          <w:rFonts w:cs="Arial"/>
+          <w:color w:val="393839"/>
+        </w:rPr>
+      </w:pPr>
+      <w:r>
+        <w:rPr>
+          <w:rStyle w:val="normaltextrun"/>
+          <w:rFonts w:cs="Arial"/>
+          <w:color w:val="393839"/>
+        </w:rPr>
+        <w:t>Output</w:t>
+      </w:r>
+      <w:r>
+        <w:rPr>
+          <w:rStyle w:val="normaltextrun"/>
+          <w:rFonts w:cs="Arial"/>
+          <w:color w:val="393839"/>
+        </w:rPr>
+        <w:t xml:space="preserve">: </w:t>
+      </w:r>
+      <w:r>
+        <w:rPr>
+          <w:rStyle w:val="normaltextrun"/>
+          <w:rFonts w:cs="Arial"/>
+          <w:color w:val="393839"/>
+        </w:rPr>
+        <w:t>GCD</w:t>
+      </w:r>
+      <w:r>
+        <w:rPr>
+          <w:rStyle w:val="normaltextrun"/>
+          <w:rFonts w:cs="Arial"/>
+          <w:color w:val="393839"/>
+        </w:rPr>
+        <w:t xml:space="preserve"> </w:t>
+      </w:r>
+      <w:r>
+        <w:rPr>
+          <w:rStyle w:val="normaltextrun"/>
+          <w:rFonts w:cs="Arial"/>
+          <w:color w:val="393839"/>
+        </w:rPr>
+        <w:t>(</w:t>
+      </w:r>
+      <w:proofErr w:type="spellStart"/>
+      <w:r>
+        <w:rPr>
+          <w:rStyle w:val="normaltextrun"/>
+          <w:rFonts w:cs="Arial"/>
+          <w:color w:val="393839"/>
+        </w:rPr>
+        <w:t>initial</w:t>
+      </w:r>
+      <w:r>
+        <w:rPr>
+          <w:rStyle w:val="normaltextrun"/>
+          <w:rFonts w:cs="Arial"/>
+          <w:color w:val="393839"/>
+        </w:rPr>
+        <w:t>_</w:t>
+      </w:r>
+      <w:r>
+        <w:rPr>
+          <w:rStyle w:val="normaltextrun"/>
+          <w:rFonts w:cs="Arial"/>
+          <w:color w:val="393839"/>
+        </w:rPr>
+        <w:t>A</w:t>
+      </w:r>
+      <w:proofErr w:type="spellEnd"/>
+      <w:r>
+        <w:rPr>
+          <w:rStyle w:val="normaltextrun"/>
+          <w:rFonts w:cs="Arial"/>
+          <w:color w:val="393839"/>
+        </w:rPr>
+        <w:t>,</w:t>
+      </w:r>
+      <w:r>
+        <w:rPr>
+          <w:rStyle w:val="normaltextrun"/>
+          <w:rFonts w:cs="Arial"/>
+          <w:color w:val="393839"/>
+        </w:rPr>
+        <w:t xml:space="preserve"> </w:t>
+      </w:r>
+      <w:proofErr w:type="spellStart"/>
+      <w:r>
+        <w:rPr>
+          <w:rStyle w:val="normaltextrun"/>
+          <w:rFonts w:cs="Arial"/>
+          <w:color w:val="393839"/>
+        </w:rPr>
+        <w:t>initial</w:t>
+      </w:r>
+      <w:r>
+        <w:rPr>
+          <w:rStyle w:val="normaltextrun"/>
+          <w:rFonts w:cs="Arial"/>
+          <w:color w:val="393839"/>
+        </w:rPr>
+        <w:t>_</w:t>
+      </w:r>
+      <w:r>
+        <w:rPr>
+          <w:rStyle w:val="normaltextrun"/>
+          <w:rFonts w:cs="Arial"/>
+          <w:color w:val="393839"/>
+        </w:rPr>
+        <w:t>B</w:t>
+      </w:r>
+      <w:proofErr w:type="spellEnd"/>
+      <w:r>
+        <w:rPr>
+          <w:rStyle w:val="normaltextrun"/>
+          <w:rFonts w:cs="Arial"/>
+          <w:color w:val="393839"/>
+        </w:rPr>
+        <w:t>)</w:t>
+      </w:r>
+      <w:r>
+        <w:rPr>
+          <w:rStyle w:val="normaltextrun"/>
+          <w:rFonts w:cs="Arial"/>
+          <w:color w:val="393839"/>
+        </w:rPr>
+        <w:t xml:space="preserve"> </w:t>
+      </w:r>
+      <w:r>
+        <w:rPr>
+          <w:rStyle w:val="normaltextrun"/>
+          <w:rFonts w:cs="Arial"/>
+          <w:color w:val="393839"/>
+        </w:rPr>
+        <w:t>=Result</w:t>
+      </w:r>
+    </w:p>
+    <w:p>
+      <w:pPr>
+        <w:pStyle w:val="NormalWeb"/>
+        <w:spacing w:before="0" w:beforeAutospacing="0" w:after="0" w:afterAutospacing="0" w:line="360" w:lineRule="auto"/>
+        <w:rPr>
+          <w:rStyle w:val="normaltextrun"/>
+          <w:rFonts w:cs="Arial"/>
+          <w:color w:val="393839"/>
+        </w:rPr>
+      </w:pPr>
+      <w:r>
+        <w:rPr>
+          <w:rStyle w:val="normaltextrun"/>
+          <w:rFonts w:cs="Arial"/>
+          <w:color w:val="393839"/>
+        </w:rPr>
+        <w:t>End</w:t>
+      </w:r>
+    </w:p>
+    <w:p>
+      <w:pPr>
+        <w:pStyle w:val="NormalWeb"/>
+        <w:spacing w:before="0" w:beforeAutospacing="0" w:after="0" w:afterAutospacing="0"/>
+        <w:rPr>
+          <w:rFonts w:cs="Arial"/>
           <w:color w:val="393839"/>
           <w:sz w:val="32"/>
           <w:szCs w:val="32"/>
-          <w:u w:val="single"/>
-        </w:rPr>
-        <w:lastRenderedPageBreak/>
-        <w:t>P</w:t>
-      </w:r>
-      <w:r>
-        <w:rPr>
-          <w:rStyle w:val="normaltextrun"/>
-          <w:rFonts w:cs="Arial"/>
-          <w:b/>
-          <w:bCs/>
-          <w:color w:val="393839"/>
-          <w:sz w:val="32"/>
-          <w:szCs w:val="32"/>
-          <w:u w:val="single"/>
-        </w:rPr>
-        <w:t>seudocode</w:t>
-      </w:r>
-    </w:p>
-    <w:p>
-      <w:pPr>
-        <w:pStyle w:val="NormalWeb"/>
-        <w:spacing w:before="0" w:beforeAutospacing="0" w:after="0" w:afterAutospacing="0"/>
-        <w:rPr>
-          <w:rStyle w:val="normaltextrun"/>
-          <w:rFonts w:cs="Arial"/>
-          <w:b/>
-          <w:bCs/>
-          <w:color w:val="393839"/>
-          <w:sz w:val="32"/>
-          <w:szCs w:val="32"/>
-          <w:u w:val="single"/>
-        </w:rPr>
-      </w:pPr>
-    </w:p>
-    <w:p>
-      <w:pPr>
-        <w:pStyle w:val="NormalWeb"/>
-        <w:spacing w:before="0" w:beforeAutospacing="0" w:after="0" w:afterAutospacing="0"/>
-        <w:rPr>
-          <w:rStyle w:val="normaltextrun"/>
-          <w:rFonts w:cs="Arial"/>
-          <w:color w:val="393839"/>
-          <w:sz w:val="32"/>
-          <w:szCs w:val="32"/>
-        </w:rPr>
-      </w:pPr>
-      <w:r>
-        <w:rPr>
-          <w:rStyle w:val="normaltextrun"/>
-          <w:rFonts w:cs="Arial"/>
-          <w:color w:val="393839"/>
-          <w:sz w:val="32"/>
-          <w:szCs w:val="32"/>
-        </w:rPr>
-        <w:t>Start</w:t>
-      </w:r>
-    </w:p>
-    <w:p>
-      <w:pPr>
-        <w:pStyle w:val="NormalWeb"/>
-        <w:spacing w:before="0" w:beforeAutospacing="0" w:after="0" w:afterAutospacing="0"/>
-        <w:rPr>
-          <w:rStyle w:val="normaltextrun"/>
-          <w:rFonts w:cs="Arial"/>
-          <w:color w:val="393839"/>
-          <w:sz w:val="32"/>
-          <w:szCs w:val="32"/>
-        </w:rPr>
-      </w:pPr>
-      <w:r>
-        <w:rPr>
-          <w:rStyle w:val="normaltextrun"/>
-          <w:rFonts w:cs="Arial"/>
-          <w:color w:val="393839"/>
-          <w:sz w:val="32"/>
-          <w:szCs w:val="32"/>
-        </w:rPr>
-        <w:t xml:space="preserve">Input: </w:t>
-      </w:r>
-      <w:proofErr w:type="spellStart"/>
-      <w:r>
-        <w:rPr>
-          <w:rStyle w:val="normaltextrun"/>
-          <w:rFonts w:cs="Arial"/>
-          <w:color w:val="393839"/>
-          <w:sz w:val="32"/>
-          <w:szCs w:val="32"/>
-        </w:rPr>
-        <w:t>initial_</w:t>
-      </w:r>
-      <w:r>
-        <w:rPr>
-          <w:rStyle w:val="normaltextrun"/>
-          <w:rFonts w:cs="Arial"/>
-          <w:color w:val="393839"/>
-          <w:sz w:val="32"/>
-          <w:szCs w:val="32"/>
-        </w:rPr>
-        <w:t>A</w:t>
-      </w:r>
-      <w:proofErr w:type="spellEnd"/>
-      <w:r>
-        <w:rPr>
-          <w:rStyle w:val="normaltextrun"/>
-          <w:rFonts w:cs="Arial"/>
-          <w:color w:val="393839"/>
-          <w:sz w:val="32"/>
-          <w:szCs w:val="32"/>
-        </w:rPr>
-        <w:t>=270</w:t>
-      </w:r>
-    </w:p>
-    <w:p>
-      <w:pPr>
-        <w:pStyle w:val="NormalWeb"/>
-        <w:spacing w:before="0" w:beforeAutospacing="0" w:after="0" w:afterAutospacing="0"/>
-        <w:rPr>
-          <w:rStyle w:val="normaltextrun"/>
-          <w:rFonts w:cs="Arial"/>
-          <w:color w:val="393839"/>
-          <w:sz w:val="32"/>
-          <w:szCs w:val="32"/>
-        </w:rPr>
-      </w:pPr>
-      <w:r>
-        <w:rPr>
-          <w:rStyle w:val="normaltextrun"/>
-          <w:rFonts w:cs="Arial"/>
-          <w:color w:val="393839"/>
-          <w:sz w:val="32"/>
-          <w:szCs w:val="32"/>
-        </w:rPr>
-        <w:t xml:space="preserve">Input: </w:t>
-      </w:r>
-      <w:proofErr w:type="spellStart"/>
-      <w:r>
-        <w:rPr>
-          <w:rStyle w:val="normaltextrun"/>
-          <w:rFonts w:cs="Arial"/>
-          <w:color w:val="393839"/>
-          <w:sz w:val="32"/>
-          <w:szCs w:val="32"/>
-        </w:rPr>
-        <w:t>initial_</w:t>
-      </w:r>
-      <w:r>
-        <w:rPr>
-          <w:rStyle w:val="normaltextrun"/>
-          <w:rFonts w:cs="Arial"/>
-          <w:color w:val="393839"/>
-          <w:sz w:val="32"/>
-          <w:szCs w:val="32"/>
-        </w:rPr>
-        <w:t>B</w:t>
-      </w:r>
-      <w:proofErr w:type="spellEnd"/>
-      <w:r>
-        <w:rPr>
-          <w:rStyle w:val="normaltextrun"/>
-          <w:rFonts w:cs="Arial"/>
-          <w:color w:val="393839"/>
-          <w:sz w:val="32"/>
-          <w:szCs w:val="32"/>
-        </w:rPr>
-        <w:t>=192</w:t>
-      </w:r>
-    </w:p>
-    <w:p>
-      <w:pPr>
-        <w:pStyle w:val="NormalWeb"/>
-        <w:spacing w:before="0" w:beforeAutospacing="0" w:after="0" w:afterAutospacing="0"/>
-        <w:rPr>
-          <w:rStyle w:val="normaltextrun"/>
-          <w:rFonts w:cs="Arial"/>
-          <w:color w:val="393839"/>
-          <w:sz w:val="32"/>
-          <w:szCs w:val="32"/>
-        </w:rPr>
-      </w:pPr>
-    </w:p>
-    <w:p>
-      <w:pPr>
-        <w:pStyle w:val="NormalWeb"/>
-        <w:spacing w:before="0" w:beforeAutospacing="0" w:after="0" w:afterAutospacing="0"/>
-        <w:rPr>
-          <w:rStyle w:val="normaltextrun"/>
-          <w:rFonts w:cs="Arial"/>
-          <w:color w:val="393839"/>
-          <w:sz w:val="32"/>
-          <w:szCs w:val="32"/>
-        </w:rPr>
-      </w:pPr>
-      <w:r>
-        <w:rPr>
-          <w:rStyle w:val="normaltextrun"/>
-          <w:rFonts w:cs="Arial"/>
-          <w:color w:val="393839"/>
-          <w:sz w:val="32"/>
-          <w:szCs w:val="32"/>
-        </w:rPr>
-        <w:t>A=</w:t>
-      </w:r>
-      <w:proofErr w:type="spellStart"/>
-      <w:r>
-        <w:rPr>
-          <w:rStyle w:val="normaltextrun"/>
-          <w:rFonts w:cs="Arial"/>
-          <w:color w:val="393839"/>
-          <w:sz w:val="32"/>
-          <w:szCs w:val="32"/>
-        </w:rPr>
-        <w:t>initial_A</w:t>
-      </w:r>
-      <w:proofErr w:type="spellEnd"/>
-    </w:p>
-    <w:p>
-      <w:pPr>
-        <w:pStyle w:val="NormalWeb"/>
-        <w:spacing w:before="0" w:beforeAutospacing="0" w:after="0" w:afterAutospacing="0"/>
-        <w:rPr>
-          <w:rStyle w:val="normaltextrun"/>
-          <w:rFonts w:cs="Arial"/>
-          <w:color w:val="393839"/>
-          <w:sz w:val="32"/>
-          <w:szCs w:val="32"/>
-        </w:rPr>
-      </w:pPr>
-      <w:r>
-        <w:rPr>
-          <w:rStyle w:val="normaltextrun"/>
-          <w:rFonts w:cs="Arial"/>
-          <w:color w:val="393839"/>
-          <w:sz w:val="32"/>
-          <w:szCs w:val="32"/>
-        </w:rPr>
-        <w:t>B=</w:t>
-      </w:r>
-      <w:proofErr w:type="spellStart"/>
-      <w:r>
-        <w:rPr>
-          <w:rStyle w:val="normaltextrun"/>
-          <w:rFonts w:cs="Arial"/>
-          <w:color w:val="393839"/>
-          <w:sz w:val="32"/>
-          <w:szCs w:val="32"/>
-        </w:rPr>
-        <w:t>initial_B</w:t>
-      </w:r>
-      <w:proofErr w:type="spellEnd"/>
-    </w:p>
-    <w:p>
-      <w:pPr>
-        <w:pStyle w:val="NormalWeb"/>
-        <w:spacing w:before="0" w:beforeAutospacing="0" w:after="0" w:afterAutospacing="0"/>
-        <w:rPr>
-          <w:rStyle w:val="normaltextrun"/>
-          <w:rFonts w:cs="Arial"/>
-          <w:color w:val="393839"/>
-          <w:sz w:val="32"/>
-          <w:szCs w:val="32"/>
-        </w:rPr>
-      </w:pPr>
-    </w:p>
-    <w:p>
-      <w:pPr>
-        <w:pStyle w:val="NormalWeb"/>
-        <w:spacing w:before="0" w:beforeAutospacing="0" w:after="0" w:afterAutospacing="0"/>
-        <w:rPr>
-          <w:rStyle w:val="normaltextrun"/>
-          <w:rFonts w:cs="Arial"/>
-          <w:color w:val="393839"/>
-          <w:sz w:val="32"/>
-          <w:szCs w:val="32"/>
-        </w:rPr>
-      </w:pPr>
-      <w:r>
-        <w:rPr>
-          <w:rStyle w:val="normaltextrun"/>
-          <w:rFonts w:cs="Arial"/>
-          <w:color w:val="393839"/>
-          <w:sz w:val="32"/>
-          <w:szCs w:val="32"/>
-        </w:rPr>
-        <w:t>While</w:t>
-      </w:r>
-      <w:r>
-        <w:rPr>
-          <w:rStyle w:val="normaltextrun"/>
-          <w:rFonts w:cs="Arial"/>
-          <w:color w:val="393839"/>
-          <w:sz w:val="32"/>
-          <w:szCs w:val="32"/>
-        </w:rPr>
-        <w:t xml:space="preserve"> </w:t>
-      </w:r>
-      <w:r>
-        <w:rPr>
-          <w:rStyle w:val="normaltextrun"/>
-          <w:rFonts w:cs="Arial"/>
-          <w:color w:val="393839"/>
-          <w:sz w:val="32"/>
-          <w:szCs w:val="32"/>
-        </w:rPr>
-        <w:t>B</w:t>
-      </w:r>
-      <w:r>
-        <w:rPr>
-          <w:rStyle w:val="normaltextrun"/>
-          <w:rFonts w:cs="Arial"/>
-          <w:color w:val="393839"/>
-          <w:sz w:val="32"/>
-          <w:szCs w:val="32"/>
-        </w:rPr>
-        <w:t xml:space="preserve"> not equal to </w:t>
-      </w:r>
-      <w:r>
-        <w:rPr>
-          <w:rStyle w:val="normaltextrun"/>
-          <w:rFonts w:cs="Arial"/>
-          <w:color w:val="393839"/>
-          <w:sz w:val="32"/>
-          <w:szCs w:val="32"/>
-        </w:rPr>
-        <w:t>0</w:t>
-      </w:r>
-    </w:p>
-    <w:p>
-      <w:pPr>
-        <w:pStyle w:val="NormalWeb"/>
-        <w:spacing w:before="0" w:beforeAutospacing="0" w:after="0" w:afterAutospacing="0"/>
-        <w:rPr>
-          <w:rStyle w:val="normaltextrun"/>
-          <w:rFonts w:cs="Arial"/>
-          <w:color w:val="393839"/>
-          <w:sz w:val="32"/>
-          <w:szCs w:val="32"/>
-        </w:rPr>
-      </w:pPr>
-      <w:r>
-        <w:rPr>
-          <w:rStyle w:val="normaltextrun"/>
-          <w:rFonts w:cs="Arial"/>
-          <w:color w:val="393839"/>
-          <w:sz w:val="32"/>
-          <w:szCs w:val="32"/>
-        </w:rPr>
-        <w:tab/>
-        <w:t>R=A%B</w:t>
-      </w:r>
-    </w:p>
-    <w:p>
-      <w:pPr>
-        <w:pStyle w:val="NormalWeb"/>
-        <w:spacing w:before="0" w:beforeAutospacing="0" w:after="0" w:afterAutospacing="0"/>
-        <w:rPr>
-          <w:rStyle w:val="normaltextrun"/>
-          <w:rFonts w:cs="Arial"/>
-          <w:color w:val="393839"/>
-          <w:sz w:val="32"/>
-          <w:szCs w:val="32"/>
-        </w:rPr>
-      </w:pPr>
-    </w:p>
-    <w:p>
-      <w:pPr>
-        <w:pStyle w:val="NormalWeb"/>
-        <w:spacing w:before="0" w:beforeAutospacing="0" w:after="0" w:afterAutospacing="0"/>
-        <w:ind w:firstLine="720"/>
-        <w:rPr>
-          <w:rStyle w:val="normaltextrun"/>
-          <w:rFonts w:cs="Arial"/>
-          <w:color w:val="393839"/>
-          <w:sz w:val="32"/>
-          <w:szCs w:val="32"/>
-        </w:rPr>
-      </w:pPr>
-      <w:r>
-        <w:rPr>
-          <w:rStyle w:val="normaltextrun"/>
-          <w:rFonts w:cs="Arial"/>
-          <w:color w:val="393839"/>
-          <w:sz w:val="32"/>
-          <w:szCs w:val="32"/>
-        </w:rPr>
-        <w:t>A=B</w:t>
-      </w:r>
-    </w:p>
-    <w:p>
-      <w:pPr>
-        <w:pStyle w:val="NormalWeb"/>
-        <w:spacing w:before="0" w:beforeAutospacing="0" w:after="0" w:afterAutospacing="0"/>
-        <w:ind w:firstLine="720"/>
-        <w:rPr>
-          <w:rStyle w:val="normaltextrun"/>
-          <w:rFonts w:cs="Arial"/>
-          <w:color w:val="393839"/>
-          <w:sz w:val="32"/>
-          <w:szCs w:val="32"/>
-        </w:rPr>
-      </w:pPr>
-      <w:r>
-        <w:rPr>
-          <w:rStyle w:val="normaltextrun"/>
-          <w:rFonts w:cs="Arial"/>
-          <w:color w:val="393839"/>
-          <w:sz w:val="32"/>
-          <w:szCs w:val="32"/>
-        </w:rPr>
-        <w:t>B=R</w:t>
-      </w:r>
-    </w:p>
-    <w:p>
-      <w:pPr>
-        <w:pStyle w:val="NormalWeb"/>
-        <w:spacing w:before="0" w:beforeAutospacing="0" w:after="0" w:afterAutospacing="0"/>
-        <w:rPr>
-          <w:rStyle w:val="normaltextrun"/>
-          <w:rFonts w:cs="Arial"/>
-          <w:color w:val="393839"/>
-          <w:sz w:val="32"/>
-          <w:szCs w:val="32"/>
-        </w:rPr>
-      </w:pPr>
-    </w:p>
-    <w:p>
-      <w:pPr>
-        <w:pStyle w:val="NormalWeb"/>
-        <w:spacing w:before="0" w:beforeAutospacing="0" w:after="0" w:afterAutospacing="0"/>
-        <w:rPr>
-          <w:rStyle w:val="normaltextrun"/>
-          <w:rFonts w:cs="Arial"/>
-          <w:color w:val="393839"/>
-          <w:sz w:val="32"/>
-          <w:szCs w:val="32"/>
-        </w:rPr>
-      </w:pPr>
-      <w:r>
-        <w:rPr>
-          <w:rStyle w:val="normaltextrun"/>
-          <w:rFonts w:cs="Arial"/>
-          <w:color w:val="393839"/>
-          <w:sz w:val="32"/>
-          <w:szCs w:val="32"/>
-        </w:rPr>
-        <w:t>Result=A</w:t>
-      </w:r>
-    </w:p>
-    <w:p>
-      <w:pPr>
-        <w:pStyle w:val="NormalWeb"/>
-        <w:spacing w:before="0" w:beforeAutospacing="0" w:after="0" w:afterAutospacing="0"/>
-        <w:rPr>
-          <w:rStyle w:val="normaltextrun"/>
-          <w:rFonts w:cs="Arial"/>
-          <w:color w:val="393839"/>
-          <w:sz w:val="32"/>
-          <w:szCs w:val="32"/>
-        </w:rPr>
-      </w:pPr>
-      <w:r>
-        <w:rPr>
-          <w:rStyle w:val="normaltextrun"/>
-          <w:rFonts w:cs="Arial"/>
-          <w:color w:val="393839"/>
-          <w:sz w:val="32"/>
-          <w:szCs w:val="32"/>
-        </w:rPr>
-        <w:t>Output</w:t>
-      </w:r>
-      <w:r>
-        <w:rPr>
-          <w:rStyle w:val="normaltextrun"/>
-          <w:rFonts w:cs="Arial"/>
-          <w:color w:val="393839"/>
-          <w:sz w:val="32"/>
-          <w:szCs w:val="32"/>
-        </w:rPr>
-        <w:t xml:space="preserve">: </w:t>
-      </w:r>
-      <w:proofErr w:type="gramStart"/>
-      <w:r>
-        <w:rPr>
-          <w:rStyle w:val="normaltextrun"/>
-          <w:rFonts w:cs="Arial"/>
-          <w:color w:val="393839"/>
-          <w:sz w:val="32"/>
-          <w:szCs w:val="32"/>
-        </w:rPr>
-        <w:t>GCD(</w:t>
-      </w:r>
-      <w:proofErr w:type="gramEnd"/>
-      <w:r>
-        <w:rPr>
-          <w:rStyle w:val="normaltextrun"/>
-          <w:rFonts w:cs="Arial"/>
-          <w:color w:val="393839"/>
-          <w:sz w:val="32"/>
-          <w:szCs w:val="32"/>
-        </w:rPr>
-        <w:t xml:space="preserve">initial </w:t>
-      </w:r>
-      <w:r>
-        <w:rPr>
-          <w:rStyle w:val="normaltextrun"/>
-          <w:rFonts w:cs="Arial"/>
-          <w:color w:val="393839"/>
-          <w:sz w:val="32"/>
-          <w:szCs w:val="32"/>
-        </w:rPr>
-        <w:t>A,</w:t>
-      </w:r>
-      <w:r>
-        <w:rPr>
-          <w:rStyle w:val="normaltextrun"/>
-          <w:rFonts w:cs="Arial"/>
-          <w:color w:val="393839"/>
-          <w:sz w:val="32"/>
-          <w:szCs w:val="32"/>
-        </w:rPr>
-        <w:t xml:space="preserve"> initial </w:t>
-      </w:r>
-      <w:r>
-        <w:rPr>
-          <w:rStyle w:val="normaltextrun"/>
-          <w:rFonts w:cs="Arial"/>
-          <w:color w:val="393839"/>
-          <w:sz w:val="32"/>
-          <w:szCs w:val="32"/>
-        </w:rPr>
-        <w:t>B)</w:t>
-      </w:r>
-      <w:r>
-        <w:rPr>
-          <w:rStyle w:val="normaltextrun"/>
-          <w:rFonts w:cs="Arial"/>
-          <w:color w:val="393839"/>
-          <w:sz w:val="32"/>
-          <w:szCs w:val="32"/>
-        </w:rPr>
-        <w:t xml:space="preserve"> </w:t>
-      </w:r>
-      <w:r>
-        <w:rPr>
-          <w:rStyle w:val="normaltextrun"/>
-          <w:rFonts w:cs="Arial"/>
-          <w:color w:val="393839"/>
-          <w:sz w:val="32"/>
-          <w:szCs w:val="32"/>
-        </w:rPr>
-        <w:t>=Result</w:t>
-      </w:r>
-    </w:p>
-    <w:p>
-      <w:pPr>
-        <w:pStyle w:val="NormalWeb"/>
-        <w:spacing w:before="0" w:beforeAutospacing="0" w:after="0" w:afterAutospacing="0"/>
-        <w:rPr>
-          <w:rStyle w:val="normaltextrun"/>
-          <w:rFonts w:cs="Arial"/>
-          <w:color w:val="393839"/>
-          <w:sz w:val="32"/>
-          <w:szCs w:val="32"/>
-        </w:rPr>
-      </w:pPr>
-      <w:r>
-        <w:rPr>
-          <w:rStyle w:val="normaltextrun"/>
-          <w:rFonts w:cs="Arial"/>
-          <w:color w:val="393839"/>
-          <w:sz w:val="32"/>
-          <w:szCs w:val="32"/>
-        </w:rPr>
-        <w:t>End</w:t>
-      </w:r>
-    </w:p>
-    <w:p>
-      <w:pPr>
-        <w:pStyle w:val="NormalWeb"/>
-        <w:spacing w:before="0" w:beforeAutospacing="0" w:after="0" w:afterAutospacing="0"/>
-        <w:rPr>
-          <w:rFonts w:cs="Arial"/>
-          <w:color w:val="393839"/>
-          <w:sz w:val="32"/>
-          <w:szCs w:val="32"/>
         </w:rPr>
       </w:pPr>
     </w:p>
     <w:p/>
     <w:sectPr>
+      <w:footerReference w:type="even" r:id="rId7"/>
+      <w:footerReference w:type="default" r:id="rId8"/>
       <w:pgSz w:w="11906" w:h="16838"/>
       <w:pgMar w:top="1440" w:right="1440" w:bottom="1440" w:left="1440" w:header="708" w:footer="708" w:gutter="0"/>
       <w:cols w:space="708"/>
@@ -1228,6 +1240,171 @@
     </w:sectPr>
   </w:body>
 </w:document>
+</file>
+
+<file path=word/endnotes.xml><?xml version="1.0" encoding="utf-8"?>
+<w:endnotes xmlns:wpc="http://schemas.microsoft.com/office/word/2010/wordprocessingCanvas" xmlns:cx="http://schemas.microsoft.com/office/drawing/2014/chartex" xmlns:cx1="http://schemas.microsoft.com/office/drawing/2015/9/8/chartex" xmlns:cx2="http://schemas.microsoft.com/office/drawing/2015/10/21/chartex" xmlns:cx3="http://schemas.microsoft.com/office/drawing/2016/5/9/chartex" xmlns:cx4="http://schemas.microsoft.com/office/drawing/2016/5/10/chartex" xmlns:cx5="http://schemas.microsoft.com/office/drawing/2016/5/11/chartex" xmlns:cx6="http://schemas.microsoft.com/office/drawing/2016/5/12/chartex" xmlns:cx7="http://schemas.microsoft.com/office/drawing/2016/5/13/chartex" xmlns:cx8="http://schemas.microsoft.com/office/drawing/2016/5/14/chartex" xmlns:mc="http://schemas.openxmlformats.org/markup-compatibility/2006" xmlns:aink="http://schemas.microsoft.com/office/drawing/2016/ink" xmlns:am3d="http://schemas.microsoft.com/office/drawing/2017/model3d" xmlns:o="urn:schemas-microsoft-com:office:office" xmlns:oel="http://schemas.microsoft.com/office/2019/extlst" xmlns:r="http://schemas.openxmlformats.org/officeDocument/2006/relationships" xmlns:m="http://schemas.openxmlformats.org/officeDocument/2006/math" xmlns:v="urn:schemas-microsoft-com:vml" xmlns:wp14="http://schemas.microsoft.com/office/word/2010/wordprocessingDrawing" xmlns:wp="http://schemas.openxmlformats.org/drawingml/2006/wordprocessingDrawing" xmlns:w10="urn:schemas-microsoft-com:office:word" xmlns:w="http://schemas.openxmlformats.org/wordprocessingml/2006/main" xmlns:w14="http://schemas.microsoft.com/office/word/2010/wordml" xmlns:w15="http://schemas.microsoft.com/office/word/2012/wordml" xmlns:w16cex="http://schemas.microsoft.com/office/word/2018/wordml/cex" xmlns:w16cid="http://schemas.microsoft.com/office/word/2016/wordml/cid" xmlns:w16="http://schemas.microsoft.com/office/word/2018/wordml" xmlns:w16du="http://schemas.microsoft.com/office/word/2023/wordml/word16du" xmlns:w16sdtdh="http://schemas.microsoft.com/office/word/2020/wordml/sdtdatahash" xmlns:w16sdtfl="http://schemas.microsoft.com/office/word/2024/wordml/sdtformatlock" xmlns:w16se="http://schemas.microsoft.com/office/word/2015/wordml/symex" xmlns:wpg="http://schemas.microsoft.com/office/word/2010/wordprocessingGroup" xmlns:wpi="http://schemas.microsoft.com/office/word/2010/wordprocessingInk" xmlns:wne="http://schemas.microsoft.com/office/word/2006/wordml" xmlns:wps="http://schemas.microsoft.com/office/word/2010/wordprocessingShape" mc:Ignorable="w14 w15 w16se w16cid w16 w16cex w16sdtdh w16sdtfl w16du wp14">
+  <w:endnote w:type="separator" w:id="-1">
+    <w:p>
+      <w:pPr>
+        <w:spacing w:after="0" w:line="240" w:lineRule="auto"/>
+      </w:pPr>
+      <w:r>
+        <w:separator/>
+      </w:r>
+    </w:p>
+  </w:endnote>
+  <w:endnote w:type="continuationSeparator" w:id="0">
+    <w:p>
+      <w:pPr>
+        <w:spacing w:after="0" w:line="240" w:lineRule="auto"/>
+      </w:pPr>
+      <w:r>
+        <w:continuationSeparator/>
+      </w:r>
+    </w:p>
+  </w:endnote>
+</w:endnotes>
+</file>
+
+<file path=word/footer1.xml><?xml version="1.0" encoding="utf-8"?>
+<w:ftr xmlns:wpc="http://schemas.microsoft.com/office/word/2010/wordprocessingCanvas" xmlns:cx="http://schemas.microsoft.com/office/drawing/2014/chartex" xmlns:cx1="http://schemas.microsoft.com/office/drawing/2015/9/8/chartex" xmlns:cx2="http://schemas.microsoft.com/office/drawing/2015/10/21/chartex" xmlns:cx3="http://schemas.microsoft.com/office/drawing/2016/5/9/chartex" xmlns:cx4="http://schemas.microsoft.com/office/drawing/2016/5/10/chartex" xmlns:cx5="http://schemas.microsoft.com/office/drawing/2016/5/11/chartex" xmlns:cx6="http://schemas.microsoft.com/office/drawing/2016/5/12/chartex" xmlns:cx7="http://schemas.microsoft.com/office/drawing/2016/5/13/chartex" xmlns:cx8="http://schemas.microsoft.com/office/drawing/2016/5/14/chartex" xmlns:mc="http://schemas.openxmlformats.org/markup-compatibility/2006" xmlns:aink="http://schemas.microsoft.com/office/drawing/2016/ink" xmlns:am3d="http://schemas.microsoft.com/office/drawing/2017/model3d" xmlns:o="urn:schemas-microsoft-com:office:office" xmlns:oel="http://schemas.microsoft.com/office/2019/extlst" xmlns:r="http://schemas.openxmlformats.org/officeDocument/2006/relationships" xmlns:m="http://schemas.openxmlformats.org/officeDocument/2006/math" xmlns:v="urn:schemas-microsoft-com:vml" xmlns:wp14="http://schemas.microsoft.com/office/word/2010/wordprocessingDrawing" xmlns:wp="http://schemas.openxmlformats.org/drawingml/2006/wordprocessingDrawing" xmlns:w10="urn:schemas-microsoft-com:office:word" xmlns:w="http://schemas.openxmlformats.org/wordprocessingml/2006/main" xmlns:w14="http://schemas.microsoft.com/office/word/2010/wordml" xmlns:w15="http://schemas.microsoft.com/office/word/2012/wordml" xmlns:w16cex="http://schemas.microsoft.com/office/word/2018/wordml/cex" xmlns:w16cid="http://schemas.microsoft.com/office/word/2016/wordml/cid" xmlns:w16="http://schemas.microsoft.com/office/word/2018/wordml" xmlns:w16du="http://schemas.microsoft.com/office/word/2023/wordml/word16du" xmlns:w16sdtdh="http://schemas.microsoft.com/office/word/2020/wordml/sdtdatahash" xmlns:w16sdtfl="http://schemas.microsoft.com/office/word/2024/wordml/sdtformatlock" xmlns:w16se="http://schemas.microsoft.com/office/word/2015/wordml/symex" xmlns:wpg="http://schemas.microsoft.com/office/word/2010/wordprocessingGroup" xmlns:wpi="http://schemas.microsoft.com/office/word/2010/wordprocessingInk" xmlns:wne="http://schemas.microsoft.com/office/word/2006/wordml" xmlns:wps="http://schemas.microsoft.com/office/word/2010/wordprocessingShape" mc:Ignorable="w14 w15 w16se w16cid w16 w16cex w16sdtdh w16sdtfl w16du wp14">
+  <w:sdt>
+    <w:sdtPr>
+      <w:rPr>
+        <w:rStyle w:val="PageNumber"/>
+      </w:rPr>
+      <w:id w:val="-431053125"/>
+      <w:docPartObj>
+        <w:docPartGallery w:val="Page Numbers (Bottom of Page)"/>
+        <w:docPartUnique/>
+      </w:docPartObj>
+    </w:sdtPr>
+    <w:sdtContent>
+      <w:p>
+        <w:pPr>
+          <w:pStyle w:val="Footer"/>
+          <w:framePr w:wrap="none" w:vAnchor="text" w:hAnchor="margin" w:xAlign="center" w:y="1"/>
+          <w:rPr>
+            <w:rStyle w:val="PageNumber"/>
+          </w:rPr>
+        </w:pPr>
+        <w:r>
+          <w:rPr>
+            <w:rStyle w:val="PageNumber"/>
+          </w:rPr>
+          <w:fldChar w:fldCharType="begin"/>
+        </w:r>
+        <w:r>
+          <w:rPr>
+            <w:rStyle w:val="PageNumber"/>
+          </w:rPr>
+          <w:instrText xml:space="preserve"> PAGE </w:instrText>
+        </w:r>
+        <w:r>
+          <w:rPr>
+            <w:rStyle w:val="PageNumber"/>
+          </w:rPr>
+          <w:fldChar w:fldCharType="end"/>
+        </w:r>
+      </w:p>
+    </w:sdtContent>
+  </w:sdt>
+  <w:p>
+    <w:pPr>
+      <w:pStyle w:val="Footer"/>
+    </w:pPr>
+  </w:p>
+</w:ftr>
+</file>
+
+<file path=word/footer2.xml><?xml version="1.0" encoding="utf-8"?>
+<w:ftr xmlns:wpc="http://schemas.microsoft.com/office/word/2010/wordprocessingCanvas" xmlns:cx="http://schemas.microsoft.com/office/drawing/2014/chartex" xmlns:cx1="http://schemas.microsoft.com/office/drawing/2015/9/8/chartex" xmlns:cx2="http://schemas.microsoft.com/office/drawing/2015/10/21/chartex" xmlns:cx3="http://schemas.microsoft.com/office/drawing/2016/5/9/chartex" xmlns:cx4="http://schemas.microsoft.com/office/drawing/2016/5/10/chartex" xmlns:cx5="http://schemas.microsoft.com/office/drawing/2016/5/11/chartex" xmlns:cx6="http://schemas.microsoft.com/office/drawing/2016/5/12/chartex" xmlns:cx7="http://schemas.microsoft.com/office/drawing/2016/5/13/chartex" xmlns:cx8="http://schemas.microsoft.com/office/drawing/2016/5/14/chartex" xmlns:mc="http://schemas.openxmlformats.org/markup-compatibility/2006" xmlns:aink="http://schemas.microsoft.com/office/drawing/2016/ink" xmlns:am3d="http://schemas.microsoft.com/office/drawing/2017/model3d" xmlns:o="urn:schemas-microsoft-com:office:office" xmlns:oel="http://schemas.microsoft.com/office/2019/extlst" xmlns:r="http://schemas.openxmlformats.org/officeDocument/2006/relationships" xmlns:m="http://schemas.openxmlformats.org/officeDocument/2006/math" xmlns:v="urn:schemas-microsoft-com:vml" xmlns:wp14="http://schemas.microsoft.com/office/word/2010/wordprocessingDrawing" xmlns:wp="http://schemas.openxmlformats.org/drawingml/2006/wordprocessingDrawing" xmlns:w10="urn:schemas-microsoft-com:office:word" xmlns:w="http://schemas.openxmlformats.org/wordprocessingml/2006/main" xmlns:w14="http://schemas.microsoft.com/office/word/2010/wordml" xmlns:w15="http://schemas.microsoft.com/office/word/2012/wordml" xmlns:w16cex="http://schemas.microsoft.com/office/word/2018/wordml/cex" xmlns:w16cid="http://schemas.microsoft.com/office/word/2016/wordml/cid" xmlns:w16="http://schemas.microsoft.com/office/word/2018/wordml" xmlns:w16du="http://schemas.microsoft.com/office/word/2023/wordml/word16du" xmlns:w16sdtdh="http://schemas.microsoft.com/office/word/2020/wordml/sdtdatahash" xmlns:w16sdtfl="http://schemas.microsoft.com/office/word/2024/wordml/sdtformatlock" xmlns:w16se="http://schemas.microsoft.com/office/word/2015/wordml/symex" xmlns:wpg="http://schemas.microsoft.com/office/word/2010/wordprocessingGroup" xmlns:wpi="http://schemas.microsoft.com/office/word/2010/wordprocessingInk" xmlns:wne="http://schemas.microsoft.com/office/word/2006/wordml" xmlns:wps="http://schemas.microsoft.com/office/word/2010/wordprocessingShape" mc:Ignorable="w14 w15 w16se w16cid w16 w16cex w16sdtdh w16sdtfl w16du wp14">
+  <w:sdt>
+    <w:sdtPr>
+      <w:rPr>
+        <w:rStyle w:val="PageNumber"/>
+      </w:rPr>
+      <w:id w:val="-1003807795"/>
+      <w:docPartObj>
+        <w:docPartGallery w:val="Page Numbers (Bottom of Page)"/>
+        <w:docPartUnique/>
+      </w:docPartObj>
+    </w:sdtPr>
+    <w:sdtContent>
+      <w:p>
+        <w:pPr>
+          <w:pStyle w:val="Footer"/>
+          <w:framePr w:wrap="none" w:vAnchor="text" w:hAnchor="margin" w:xAlign="center" w:y="1"/>
+          <w:rPr>
+            <w:rStyle w:val="PageNumber"/>
+          </w:rPr>
+        </w:pPr>
+        <w:r>
+          <w:rPr>
+            <w:rStyle w:val="PageNumber"/>
+          </w:rPr>
+          <w:fldChar w:fldCharType="begin"/>
+        </w:r>
+        <w:r>
+          <w:rPr>
+            <w:rStyle w:val="PageNumber"/>
+          </w:rPr>
+          <w:instrText xml:space="preserve"> PAGE </w:instrText>
+        </w:r>
+        <w:r>
+          <w:rPr>
+            <w:rStyle w:val="PageNumber"/>
+          </w:rPr>
+          <w:fldChar w:fldCharType="separate"/>
+        </w:r>
+        <w:r>
+          <w:rPr>
+            <w:rStyle w:val="PageNumber"/>
+            <w:noProof/>
+          </w:rPr>
+          <w:t>2</w:t>
+        </w:r>
+        <w:r>
+          <w:rPr>
+            <w:rStyle w:val="PageNumber"/>
+          </w:rPr>
+          <w:fldChar w:fldCharType="end"/>
+        </w:r>
+      </w:p>
+    </w:sdtContent>
+  </w:sdt>
+  <w:p>
+    <w:pPr>
+      <w:pStyle w:val="Footer"/>
+    </w:pPr>
+  </w:p>
+</w:ftr>
+</file>
+
+<file path=word/footnotes.xml><?xml version="1.0" encoding="utf-8"?>
+<w:footnotes xmlns:wpc="http://schemas.microsoft.com/office/word/2010/wordprocessingCanvas" xmlns:cx="http://schemas.microsoft.com/office/drawing/2014/chartex" xmlns:cx1="http://schemas.microsoft.com/office/drawing/2015/9/8/chartex" xmlns:cx2="http://schemas.microsoft.com/office/drawing/2015/10/21/chartex" xmlns:cx3="http://schemas.microsoft.com/office/drawing/2016/5/9/chartex" xmlns:cx4="http://schemas.microsoft.com/office/drawing/2016/5/10/chartex" xmlns:cx5="http://schemas.microsoft.com/office/drawing/2016/5/11/chartex" xmlns:cx6="http://schemas.microsoft.com/office/drawing/2016/5/12/chartex" xmlns:cx7="http://schemas.microsoft.com/office/drawing/2016/5/13/chartex" xmlns:cx8="http://schemas.microsoft.com/office/drawing/2016/5/14/chartex" xmlns:mc="http://schemas.openxmlformats.org/markup-compatibility/2006" xmlns:aink="http://schemas.microsoft.com/office/drawing/2016/ink" xmlns:am3d="http://schemas.microsoft.com/office/drawing/2017/model3d" xmlns:o="urn:schemas-microsoft-com:office:office" xmlns:oel="http://schemas.microsoft.com/office/2019/extlst" xmlns:r="http://schemas.openxmlformats.org/officeDocument/2006/relationships" xmlns:m="http://schemas.openxmlformats.org/officeDocument/2006/math" xmlns:v="urn:schemas-microsoft-com:vml" xmlns:wp14="http://schemas.microsoft.com/office/word/2010/wordprocessingDrawing" xmlns:wp="http://schemas.openxmlformats.org/drawingml/2006/wordprocessingDrawing" xmlns:w10="urn:schemas-microsoft-com:office:word" xmlns:w="http://schemas.openxmlformats.org/wordprocessingml/2006/main" xmlns:w14="http://schemas.microsoft.com/office/word/2010/wordml" xmlns:w15="http://schemas.microsoft.com/office/word/2012/wordml" xmlns:w16cex="http://schemas.microsoft.com/office/word/2018/wordml/cex" xmlns:w16cid="http://schemas.microsoft.com/office/word/2016/wordml/cid" xmlns:w16="http://schemas.microsoft.com/office/word/2018/wordml" xmlns:w16du="http://schemas.microsoft.com/office/word/2023/wordml/word16du" xmlns:w16sdtdh="http://schemas.microsoft.com/office/word/2020/wordml/sdtdatahash" xmlns:w16sdtfl="http://schemas.microsoft.com/office/word/2024/wordml/sdtformatlock" xmlns:w16se="http://schemas.microsoft.com/office/word/2015/wordml/symex" xmlns:wpg="http://schemas.microsoft.com/office/word/2010/wordprocessingGroup" xmlns:wpi="http://schemas.microsoft.com/office/word/2010/wordprocessingInk" xmlns:wne="http://schemas.microsoft.com/office/word/2006/wordml" xmlns:wps="http://schemas.microsoft.com/office/word/2010/wordprocessingShape" mc:Ignorable="w14 w15 w16se w16cid w16 w16cex w16sdtdh w16sdtfl w16du wp14">
+  <w:footnote w:type="separator" w:id="-1">
+    <w:p>
+      <w:pPr>
+        <w:spacing w:after="0" w:line="240" w:lineRule="auto"/>
+      </w:pPr>
+      <w:r>
+        <w:separator/>
+      </w:r>
+    </w:p>
+  </w:footnote>
+  <w:footnote w:type="continuationSeparator" w:id="0">
+    <w:p>
+      <w:pPr>
+        <w:spacing w:after="0" w:line="240" w:lineRule="auto"/>
+      </w:pPr>
+      <w:r>
+        <w:continuationSeparator/>
+      </w:r>
+    </w:p>
+  </w:footnote>
+</w:footnotes>
 </file>
 
 <file path=word/numbering.xml><?xml version="1.0" encoding="utf-8"?>
@@ -2656,6 +2833,67 @@
     <w:name w:val="normaltextrun"/>
     <w:rsid w:val="00C70204"/>
   </w:style>
+  <w:style w:type="paragraph" w:styleId="Footer">
+    <w:name w:val="footer"/>
+    <w:basedOn w:val="Normal"/>
+    <w:link w:val="FooterChar"/>
+    <w:uiPriority w:val="99"/>
+    <w:unhideWhenUsed/>
+    <w:rsid w:val="004257D7"/>
+    <w:pPr>
+      <w:tabs>
+        <w:tab w:val="center" w:pos="4513"/>
+        <w:tab w:val="right" w:pos="9026"/>
+      </w:tabs>
+      <w:spacing w:after="0" w:line="240" w:lineRule="auto"/>
+    </w:pPr>
+  </w:style>
+  <w:style w:type="character" w:customStyle="1" w:styleId="FooterChar">
+    <w:name w:val="Footer Char"/>
+    <w:basedOn w:val="DefaultParagraphFont"/>
+    <w:link w:val="Footer"/>
+    <w:uiPriority w:val="99"/>
+    <w:rsid w:val="004257D7"/>
+  </w:style>
+  <w:style w:type="character" w:styleId="PageNumber">
+    <w:name w:val="page number"/>
+    <w:basedOn w:val="DefaultParagraphFont"/>
+    <w:uiPriority w:val="99"/>
+    <w:semiHidden/>
+    <w:unhideWhenUsed/>
+    <w:rsid w:val="004257D7"/>
+  </w:style>
+  <w:style w:type="paragraph" w:styleId="NoSpacing">
+    <w:name w:val="No Spacing"/>
+    <w:link w:val="NoSpacingChar"/>
+    <w:uiPriority w:val="1"/>
+    <w:qFormat/>
+    <w:rsid w:val="004257D7"/>
+    <w:pPr>
+      <w:spacing w:after="0" w:line="240" w:lineRule="auto"/>
+    </w:pPr>
+    <w:rPr>
+      <w:kern w:val="0"/>
+      <w:sz w:val="22"/>
+      <w:szCs w:val="22"/>
+      <w:lang w:val="en-US" w:eastAsia="zh-CN"/>
+      <w14:ligatures w14:val="none"/>
+    </w:rPr>
+  </w:style>
+  <w:style w:type="character" w:customStyle="1" w:styleId="NoSpacingChar">
+    <w:name w:val="No Spacing Char"/>
+    <w:basedOn w:val="DefaultParagraphFont"/>
+    <w:link w:val="NoSpacing"/>
+    <w:uiPriority w:val="1"/>
+    <w:rsid w:val="004257D7"/>
+    <w:rPr>
+      <w:kern w:val="0"/>
+      <w:sz w:val="22"/>
+      <w:szCs w:val="22"/>
+      <w:lang w:val="en-US" w:eastAsia="zh-CN"/>
+      <w14:ligatures w14:val="none"/>
+    </w:rPr>
+  </w:style>
 </w:styles>
 </file>
 

</xml_diff>